<commit_message>
#336 exam-report-for-foreign-student : change methods
</commit_message>
<xml_diff>
--- a/core/src/main/resources/docs/templates/ExamReportForeignStudent.docx
+++ b/core/src/main/resources/docs/templates/ExamReportForeignStudent.docx
@@ -2,219 +2,635 @@
 <file path=word/document.xml><?xml version="1.0" encoding="utf-8"?>
 <w:document xmlns:wpc="http://schemas.microsoft.com/office/word/2010/wordprocessingCanvas" xmlns:cx="http://schemas.microsoft.com/office/drawing/2014/chartex" xmlns:cx1="http://schemas.microsoft.com/office/drawing/2015/9/8/chartex" xmlns:cx2="http://schemas.microsoft.com/office/drawing/2015/10/21/chartex" xmlns:cx3="http://schemas.microsoft.com/office/drawing/2016/5/9/chartex" xmlns:cx4="http://schemas.microsoft.com/office/drawing/2016/5/10/chartex" xmlns:cx5="http://schemas.microsoft.com/office/drawing/2016/5/11/chartex" xmlns:cx6="http://schemas.microsoft.com/office/drawing/2016/5/12/chartex" xmlns:cx7="http://schemas.microsoft.com/office/drawing/2016/5/13/chartex" xmlns:cx8="http://schemas.microsoft.com/office/drawing/2016/5/14/chartex" xmlns:mc="http://schemas.openxmlformats.org/markup-compatibility/2006" xmlns:aink="http://schemas.microsoft.com/office/drawing/2016/ink" xmlns:am3d="http://schemas.microsoft.com/office/drawing/2017/model3d" xmlns:o="urn:schemas-microsoft-com:office:office" xmlns:r="http://schemas.openxmlformats.org/officeDocument/2006/relationships" xmlns:m="http://schemas.openxmlformats.org/officeDocument/2006/math" xmlns:v="urn:schemas-microsoft-com:vml" xmlns:wp14="http://schemas.microsoft.com/office/word/2010/wordprocessingDrawing" xmlns:wp="http://schemas.openxmlformats.org/drawingml/2006/wordprocessingDrawing" xmlns:w10="urn:schemas-microsoft-com:office:word" xmlns:w="http://schemas.openxmlformats.org/wordprocessingml/2006/main" xmlns:w14="http://schemas.microsoft.com/office/word/2010/wordml" xmlns:w15="http://schemas.microsoft.com/office/word/2012/wordml" xmlns:w16cid="http://schemas.microsoft.com/office/word/2016/wordml/cid" xmlns:w16se="http://schemas.microsoft.com/office/word/2015/wordml/symex" xmlns:wpg="http://schemas.microsoft.com/office/word/2010/wordprocessingGroup" xmlns:wpi="http://schemas.microsoft.com/office/word/2010/wordprocessingInk" xmlns:wne="http://schemas.microsoft.com/office/word/2006/wordml" xmlns:wps="http://schemas.microsoft.com/office/word/2010/wordprocessingShape" mc:Ignorable="w14 w15 w16se w16cid wp14">
   <w:body>
-    <w:p>
-      <w:pPr>
-        <w:spacing w:line="360" w:lineRule="auto"/>
-        <w:jc w:val="center"/>
-        <w:rPr>
-          <w:rFonts w:hint="eastAsia"/>
-          <w:b/>
-          <w:bCs/>
-          <w:lang w:val="uk-UA"/>
-        </w:rPr>
-      </w:pPr>
-      <w:r>
-        <w:rPr>
-          <w:b/>
-          <w:bCs/>
-          <w:lang w:val="uk-UA"/>
-        </w:rPr>
-        <w:t xml:space="preserve">Черкаський державний технологічний університет </w:t>
-      </w:r>
-    </w:p>
-    <w:p>
-      <w:pPr>
-        <w:spacing w:line="360" w:lineRule="auto"/>
-        <w:rPr>
-          <w:rFonts w:hint="eastAsia"/>
-          <w:lang w:val="uk-UA"/>
-        </w:rPr>
-      </w:pPr>
-      <w:r>
-        <w:rPr>
-          <w:lang w:val="uk-UA"/>
-        </w:rPr>
-        <w:t xml:space="preserve">Навчально-науковий центр </w:t>
-      </w:r>
-      <w:r>
-        <w:rPr>
-          <w:b/>
-          <w:bCs/>
-          <w:lang w:val="uk-UA"/>
-        </w:rPr>
-        <w:t>_____</w:t>
-      </w:r>
-      <w:r>
-        <w:rPr>
-          <w:b/>
-          <w:bCs/>
-        </w:rPr>
-        <w:t>#</w:t>
-      </w:r>
-      <w:proofErr w:type="spellStart"/>
-      <w:r>
-        <w:rPr>
-          <w:b/>
-          <w:bCs/>
-          <w:lang w:val="en-US"/>
-        </w:rPr>
-        <w:t>FacultyAbbr</w:t>
-      </w:r>
-      <w:proofErr w:type="spellEnd"/>
-      <w:r>
-        <w:rPr>
-          <w:b/>
-          <w:bCs/>
-          <w:lang w:val="uk-UA"/>
-        </w:rPr>
-        <w:t>______</w:t>
-      </w:r>
-    </w:p>
-    <w:p>
-      <w:pPr>
-        <w:spacing w:line="360" w:lineRule="auto"/>
-        <w:rPr>
-          <w:rFonts w:hint="eastAsia"/>
-          <w:lang w:val="uk-UA"/>
-        </w:rPr>
-      </w:pPr>
-      <w:r>
-        <w:rPr>
-          <w:lang w:val="uk-UA"/>
-        </w:rPr>
-        <w:t>Напрям підготовки (спеціальність) ____</w:t>
-      </w:r>
-      <w:r>
-        <w:rPr>
-          <w:u w:val="single"/>
-          <w:lang w:val="uk-UA"/>
-        </w:rPr>
-        <w:t>#</w:t>
-      </w:r>
-      <w:proofErr w:type="spellStart"/>
-      <w:r>
-        <w:rPr>
-          <w:u w:val="single"/>
-          <w:lang w:val="uk-UA"/>
-        </w:rPr>
-        <w:t>Speciality</w:t>
-      </w:r>
-      <w:proofErr w:type="spellEnd"/>
-      <w:r>
-        <w:rPr>
-          <w:u w:val="single"/>
-          <w:lang w:val="uk-UA"/>
-        </w:rPr>
-        <w:t>_</w:t>
-      </w:r>
-      <w:r>
-        <w:rPr>
-          <w:lang w:val="uk-UA"/>
-        </w:rPr>
-        <w:t>___</w:t>
-      </w:r>
-    </w:p>
-    <w:p>
-      <w:pPr>
-        <w:spacing w:line="360" w:lineRule="auto"/>
-        <w:rPr>
-          <w:rFonts w:hint="eastAsia"/>
-          <w:lang w:val="uk-UA"/>
-        </w:rPr>
-      </w:pPr>
-      <w:r>
-        <w:rPr>
-          <w:lang w:val="uk-UA"/>
-        </w:rPr>
-        <w:t>Курс __</w:t>
-      </w:r>
-      <w:r>
-        <w:rPr>
-          <w:lang w:val="uk-UA"/>
-        </w:rPr>
-        <w:t>#</w:t>
-      </w:r>
-      <w:r>
-        <w:rPr>
-          <w:lang w:val="en-US"/>
-        </w:rPr>
-        <w:t>Course</w:t>
-      </w:r>
-      <w:r>
-        <w:rPr>
-          <w:lang w:val="uk-UA"/>
-        </w:rPr>
-        <w:t xml:space="preserve"> </w:t>
-      </w:r>
-      <w:r>
-        <w:rPr>
-          <w:lang w:val="uk-UA"/>
-        </w:rPr>
-        <w:t>__ Група ______</w:t>
-      </w:r>
-      <w:r>
-        <w:rPr>
-          <w:b/>
-          <w:bCs/>
-          <w:lang w:val="uk-UA"/>
-        </w:rPr>
-        <w:t>#</w:t>
-      </w:r>
-      <w:proofErr w:type="spellStart"/>
-      <w:r>
-        <w:rPr>
-          <w:b/>
-          <w:bCs/>
-          <w:lang w:val="uk-UA"/>
-        </w:rPr>
-        <w:t>GroupName</w:t>
-      </w:r>
-      <w:proofErr w:type="spellEnd"/>
-      <w:r>
-        <w:rPr>
-          <w:lang w:val="uk-UA"/>
-        </w:rPr>
-        <w:t>______</w:t>
-      </w:r>
-    </w:p>
-    <w:p>
-      <w:pPr>
-        <w:spacing w:line="360" w:lineRule="auto"/>
-        <w:rPr>
-          <w:rFonts w:hint="eastAsia"/>
-          <w:lang w:val="uk-UA"/>
-        </w:rPr>
-      </w:pPr>
-    </w:p>
-    <w:p>
-      <w:pPr>
-        <w:jc w:val="center"/>
-        <w:rPr>
-          <w:rFonts w:hint="eastAsia"/>
-          <w:lang w:val="uk-UA"/>
-        </w:rPr>
-      </w:pPr>
-      <w:r>
-        <w:rPr>
-          <w:lang w:val="uk-UA"/>
-        </w:rPr>
-        <w:t>#</w:t>
-      </w:r>
-      <w:proofErr w:type="spellStart"/>
-      <w:r>
-        <w:rPr>
-          <w:lang w:val="en-US"/>
-        </w:rPr>
-        <w:t>StudyYear</w:t>
-      </w:r>
-      <w:proofErr w:type="spellEnd"/>
-      <w:r>
-        <w:rPr>
-          <w:lang w:val="uk-UA"/>
-        </w:rPr>
-        <w:t xml:space="preserve">  навчальний рік</w:t>
-      </w:r>
-    </w:p>
+    <w:tbl>
+      <w:tblPr>
+        <w:tblW w:w="10149" w:type="dxa"/>
+        <w:tblInd w:w="-157" w:type="dxa"/>
+        <w:tblBorders>
+          <w:top w:val="single" w:sz="4" w:space="0" w:color="auto"/>
+          <w:left w:val="single" w:sz="4" w:space="0" w:color="auto"/>
+          <w:bottom w:val="single" w:sz="4" w:space="0" w:color="auto"/>
+          <w:right w:val="single" w:sz="4" w:space="0" w:color="auto"/>
+          <w:insideH w:val="single" w:sz="4" w:space="0" w:color="auto"/>
+          <w:insideV w:val="single" w:sz="4" w:space="0" w:color="auto"/>
+        </w:tblBorders>
+        <w:tblLook w:val="0000" w:firstRow="0" w:lastRow="0" w:firstColumn="0" w:lastColumn="0" w:noHBand="0" w:noVBand="0"/>
+      </w:tblPr>
+      <w:tblGrid>
+        <w:gridCol w:w="1109"/>
+        <w:gridCol w:w="1141"/>
+        <w:gridCol w:w="1134"/>
+        <w:gridCol w:w="567"/>
+        <w:gridCol w:w="142"/>
+        <w:gridCol w:w="850"/>
+        <w:gridCol w:w="1114"/>
+        <w:gridCol w:w="1612"/>
+        <w:gridCol w:w="1010"/>
+        <w:gridCol w:w="547"/>
+        <w:gridCol w:w="923"/>
+      </w:tblGrid>
+      <w:tr>
+        <w:trPr>
+          <w:trHeight w:val="289"/>
+        </w:trPr>
+        <w:tc>
+          <w:tcPr>
+            <w:tcW w:w="10149" w:type="dxa"/>
+            <w:gridSpan w:val="11"/>
+          </w:tcPr>
+          <w:p>
+            <w:pPr>
+              <w:spacing w:line="360" w:lineRule="auto"/>
+              <w:jc w:val="center"/>
+              <w:rPr>
+                <w:rFonts w:hint="eastAsia"/>
+                <w:b/>
+                <w:bCs/>
+                <w:lang w:val="uk-UA"/>
+              </w:rPr>
+            </w:pPr>
+            <w:r>
+              <w:rPr>
+                <w:b/>
+                <w:bCs/>
+                <w:lang w:val="uk-UA"/>
+              </w:rPr>
+              <w:t xml:space="preserve">Черкаський державний технологічний університет </w:t>
+            </w:r>
+          </w:p>
+        </w:tc>
+      </w:tr>
+      <w:tr>
+        <w:trPr>
+          <w:trHeight w:val="20"/>
+        </w:trPr>
+        <w:tc>
+          <w:tcPr>
+            <w:tcW w:w="3384" w:type="dxa"/>
+            <w:gridSpan w:val="3"/>
+          </w:tcPr>
+          <w:p>
+            <w:pPr>
+              <w:spacing w:line="360" w:lineRule="auto"/>
+              <w:ind w:left="265"/>
+              <w:rPr>
+                <w:b/>
+                <w:bCs/>
+                <w:lang w:val="uk-UA"/>
+              </w:rPr>
+            </w:pPr>
+            <w:r>
+              <w:rPr>
+                <w:lang w:val="uk-UA"/>
+              </w:rPr>
+              <w:t>Навчально-науковий центр</w:t>
+            </w:r>
+          </w:p>
+        </w:tc>
+        <w:tc>
+          <w:tcPr>
+            <w:tcW w:w="6765" w:type="dxa"/>
+            <w:gridSpan w:val="8"/>
+          </w:tcPr>
+          <w:p>
+            <w:pPr>
+              <w:spacing w:line="360" w:lineRule="auto"/>
+              <w:rPr>
+                <w:b/>
+                <w:bCs/>
+                <w:lang w:val="en-US"/>
+              </w:rPr>
+            </w:pPr>
+            <w:r>
+              <w:rPr>
+                <w:b/>
+                <w:bCs/>
+              </w:rPr>
+              <w:t>#</w:t>
+            </w:r>
+            <w:proofErr w:type="spellStart"/>
+            <w:r>
+              <w:rPr>
+                <w:b/>
+                <w:bCs/>
+                <w:lang w:val="en-US"/>
+              </w:rPr>
+              <w:t>FacultyAbbr</w:t>
+            </w:r>
+            <w:proofErr w:type="spellEnd"/>
+          </w:p>
+        </w:tc>
+      </w:tr>
+      <w:tr>
+        <w:trPr>
+          <w:trHeight w:val="346"/>
+        </w:trPr>
+        <w:tc>
+          <w:tcPr>
+            <w:tcW w:w="4093" w:type="dxa"/>
+            <w:gridSpan w:val="5"/>
+          </w:tcPr>
+          <w:p>
+            <w:pPr>
+              <w:spacing w:line="360" w:lineRule="auto"/>
+              <w:ind w:left="265"/>
+              <w:rPr>
+                <w:lang w:val="uk-UA"/>
+              </w:rPr>
+            </w:pPr>
+            <w:r>
+              <w:rPr>
+                <w:lang w:val="uk-UA"/>
+              </w:rPr>
+              <w:t>Напрям підготовки (спеціальність)</w:t>
+            </w:r>
+          </w:p>
+        </w:tc>
+        <w:tc>
+          <w:tcPr>
+            <w:tcW w:w="6056" w:type="dxa"/>
+            <w:gridSpan w:val="6"/>
+          </w:tcPr>
+          <w:p>
+            <w:pPr>
+              <w:spacing w:line="360" w:lineRule="auto"/>
+              <w:rPr>
+                <w:lang w:val="uk-UA"/>
+              </w:rPr>
+            </w:pPr>
+            <w:r>
+              <w:rPr>
+                <w:lang w:val="uk-UA"/>
+              </w:rPr>
+              <w:t>#</w:t>
+            </w:r>
+            <w:proofErr w:type="spellStart"/>
+            <w:r>
+              <w:rPr>
+                <w:lang w:val="uk-UA"/>
+              </w:rPr>
+              <w:t>Speciality</w:t>
+            </w:r>
+            <w:proofErr w:type="spellEnd"/>
+          </w:p>
+        </w:tc>
+      </w:tr>
+      <w:tr>
+        <w:trPr>
+          <w:trHeight w:val="20"/>
+        </w:trPr>
+        <w:tc>
+          <w:tcPr>
+            <w:tcW w:w="1109" w:type="dxa"/>
+          </w:tcPr>
+          <w:p>
+            <w:pPr>
+              <w:spacing w:line="360" w:lineRule="auto"/>
+              <w:rPr>
+                <w:lang w:val="uk-UA"/>
+              </w:rPr>
+            </w:pPr>
+            <w:r>
+              <w:rPr>
+                <w:lang w:val="uk-UA"/>
+              </w:rPr>
+              <w:t>Курс</w:t>
+            </w:r>
+          </w:p>
+        </w:tc>
+        <w:tc>
+          <w:tcPr>
+            <w:tcW w:w="1141" w:type="dxa"/>
+          </w:tcPr>
+          <w:p>
+            <w:pPr>
+              <w:spacing w:line="360" w:lineRule="auto"/>
+              <w:rPr>
+                <w:lang w:val="uk-UA"/>
+              </w:rPr>
+            </w:pPr>
+            <w:r>
+              <w:rPr>
+                <w:lang w:val="uk-UA"/>
+              </w:rPr>
+              <w:t>#</w:t>
+            </w:r>
+            <w:r>
+              <w:rPr>
+                <w:lang w:val="en-US"/>
+              </w:rPr>
+              <w:t>Course</w:t>
+            </w:r>
+          </w:p>
+        </w:tc>
+        <w:tc>
+          <w:tcPr>
+            <w:tcW w:w="1134" w:type="dxa"/>
+          </w:tcPr>
+          <w:p>
+            <w:pPr>
+              <w:spacing w:line="360" w:lineRule="auto"/>
+              <w:rPr>
+                <w:lang w:val="uk-UA"/>
+              </w:rPr>
+            </w:pPr>
+            <w:r>
+              <w:rPr>
+                <w:lang w:val="uk-UA"/>
+              </w:rPr>
+              <w:t>Семестр</w:t>
+            </w:r>
+          </w:p>
+        </w:tc>
+        <w:tc>
+          <w:tcPr>
+            <w:tcW w:w="1559" w:type="dxa"/>
+            <w:gridSpan w:val="3"/>
+          </w:tcPr>
+          <w:p>
+            <w:pPr>
+              <w:spacing w:line="360" w:lineRule="auto"/>
+              <w:rPr>
+                <w:lang w:val="en-US"/>
+              </w:rPr>
+            </w:pPr>
+            <w:r>
+              <w:rPr>
+                <w:lang w:val="en-US"/>
+              </w:rPr>
+              <w:t>#Semester</w:t>
+            </w:r>
+            <w:bookmarkStart w:id="0" w:name="_GoBack"/>
+            <w:bookmarkEnd w:id="0"/>
+          </w:p>
+        </w:tc>
+        <w:tc>
+          <w:tcPr>
+            <w:tcW w:w="1114" w:type="dxa"/>
+          </w:tcPr>
+          <w:p>
+            <w:pPr>
+              <w:spacing w:line="360" w:lineRule="auto"/>
+              <w:rPr>
+                <w:lang w:val="uk-UA"/>
+              </w:rPr>
+            </w:pPr>
+            <w:r>
+              <w:rPr>
+                <w:lang w:val="uk-UA"/>
+              </w:rPr>
+              <w:t>Група</w:t>
+            </w:r>
+          </w:p>
+        </w:tc>
+        <w:tc>
+          <w:tcPr>
+            <w:tcW w:w="1612" w:type="dxa"/>
+          </w:tcPr>
+          <w:p>
+            <w:pPr>
+              <w:spacing w:line="360" w:lineRule="auto"/>
+              <w:rPr>
+                <w:lang w:val="uk-UA"/>
+              </w:rPr>
+            </w:pPr>
+            <w:r>
+              <w:rPr>
+                <w:b/>
+                <w:bCs/>
+                <w:lang w:val="uk-UA"/>
+              </w:rPr>
+              <w:t>#</w:t>
+            </w:r>
+            <w:proofErr w:type="spellStart"/>
+            <w:r>
+              <w:rPr>
+                <w:b/>
+                <w:bCs/>
+                <w:lang w:val="uk-UA"/>
+              </w:rPr>
+              <w:t>GroupName</w:t>
+            </w:r>
+            <w:proofErr w:type="spellEnd"/>
+          </w:p>
+        </w:tc>
+        <w:tc>
+          <w:tcPr>
+            <w:tcW w:w="2480" w:type="dxa"/>
+            <w:gridSpan w:val="3"/>
+          </w:tcPr>
+          <w:p>
+            <w:pPr>
+              <w:spacing w:line="360" w:lineRule="auto"/>
+              <w:rPr>
+                <w:lang w:val="uk-UA"/>
+              </w:rPr>
+            </w:pPr>
+          </w:p>
+        </w:tc>
+      </w:tr>
+      <w:tr>
+        <w:trPr>
+          <w:trHeight w:val="1020"/>
+        </w:trPr>
+        <w:tc>
+          <w:tcPr>
+            <w:tcW w:w="10149" w:type="dxa"/>
+            <w:gridSpan w:val="11"/>
+          </w:tcPr>
+          <w:p>
+            <w:pPr>
+              <w:spacing w:line="360" w:lineRule="auto"/>
+              <w:rPr>
+                <w:rFonts w:hint="eastAsia"/>
+                <w:lang w:val="uk-UA"/>
+              </w:rPr>
+            </w:pPr>
+          </w:p>
+          <w:p>
+            <w:pPr>
+              <w:jc w:val="center"/>
+              <w:rPr>
+                <w:rFonts w:hint="eastAsia"/>
+                <w:lang w:val="uk-UA"/>
+              </w:rPr>
+            </w:pPr>
+            <w:r>
+              <w:rPr>
+                <w:lang w:val="uk-UA"/>
+              </w:rPr>
+              <w:t>#</w:t>
+            </w:r>
+            <w:proofErr w:type="spellStart"/>
+            <w:r>
+              <w:rPr>
+                <w:lang w:val="en-US"/>
+              </w:rPr>
+              <w:t>StudyYear</w:t>
+            </w:r>
+            <w:proofErr w:type="spellEnd"/>
+            <w:r>
+              <w:rPr>
+                <w:lang w:val="uk-UA"/>
+              </w:rPr>
+              <w:t xml:space="preserve">  навчальний рік</w:t>
+            </w:r>
+          </w:p>
+          <w:p>
+            <w:pPr>
+              <w:jc w:val="center"/>
+              <w:rPr>
+                <w:rFonts w:hint="eastAsia"/>
+                <w:lang w:val="uk-UA"/>
+              </w:rPr>
+            </w:pPr>
+          </w:p>
+          <w:p>
+            <w:pPr>
+              <w:jc w:val="center"/>
+              <w:rPr>
+                <w:b/>
+                <w:bCs/>
+                <w:lang w:val="uk-UA"/>
+              </w:rPr>
+            </w:pPr>
+            <w:r>
+              <w:rPr>
+                <w:b/>
+                <w:bCs/>
+                <w:lang w:val="uk-UA"/>
+              </w:rPr>
+              <w:t>ІНДИВІДУАЛЬНА ЗАЛІКОВО-ЕКЗАМЕНАЦІЙНА ВІДОМІСТЬ №______</w:t>
+            </w:r>
+          </w:p>
+        </w:tc>
+      </w:tr>
+      <w:tr>
+        <w:trPr>
+          <w:trHeight w:val="403"/>
+        </w:trPr>
+        <w:tc>
+          <w:tcPr>
+            <w:tcW w:w="3951" w:type="dxa"/>
+            <w:gridSpan w:val="4"/>
+          </w:tcPr>
+          <w:p>
+            <w:pPr>
+              <w:jc w:val="center"/>
+              <w:rPr>
+                <w:rFonts w:hint="eastAsia"/>
+                <w:u w:val="single"/>
+                <w:lang w:val="uk-UA"/>
+              </w:rPr>
+            </w:pPr>
+          </w:p>
+          <w:p>
+            <w:pPr>
+              <w:jc w:val="center"/>
+              <w:rPr>
+                <w:rFonts w:hint="eastAsia"/>
+                <w:lang w:val="uk-UA"/>
+              </w:rPr>
+            </w:pPr>
+            <w:r>
+              <w:rPr>
+                <w:lang w:val="en-US"/>
+              </w:rPr>
+              <w:t xml:space="preserve">                                            </w:t>
+            </w:r>
+            <w:r>
+              <w:rPr>
+                <w:lang w:val="uk-UA"/>
+              </w:rPr>
+              <w:t xml:space="preserve">Студента   </w:t>
+            </w:r>
+            <w:r>
+              <w:rPr>
+                <w:lang w:val="en-US"/>
+              </w:rPr>
+              <w:t xml:space="preserve">     </w:t>
+            </w:r>
+            <w:r>
+              <w:rPr>
+                <w:lang w:val="uk-UA"/>
+              </w:rPr>
+              <w:t xml:space="preserve">  </w:t>
+            </w:r>
+          </w:p>
+        </w:tc>
+        <w:tc>
+          <w:tcPr>
+            <w:tcW w:w="5275" w:type="dxa"/>
+            <w:gridSpan w:val="6"/>
+          </w:tcPr>
+          <w:p>
+            <w:pPr>
+              <w:rPr>
+                <w:u w:val="single"/>
+                <w:lang w:val="uk-UA"/>
+              </w:rPr>
+            </w:pPr>
+          </w:p>
+          <w:p>
+            <w:pPr>
+              <w:rPr>
+                <w:lang w:val="uk-UA"/>
+              </w:rPr>
+            </w:pPr>
+            <w:r>
+              <w:rPr>
+                <w:lang w:val="uk-UA"/>
+              </w:rPr>
+              <w:t>#</w:t>
+            </w:r>
+            <w:proofErr w:type="spellStart"/>
+            <w:r>
+              <w:rPr>
+                <w:lang w:val="en-US"/>
+              </w:rPr>
+              <w:t>StudentInitials</w:t>
+            </w:r>
+            <w:proofErr w:type="spellEnd"/>
+          </w:p>
+        </w:tc>
+        <w:tc>
+          <w:tcPr>
+            <w:tcW w:w="923" w:type="dxa"/>
+          </w:tcPr>
+          <w:p>
+            <w:pPr>
+              <w:rPr>
+                <w:rFonts w:hint="eastAsia"/>
+                <w:u w:val="single"/>
+                <w:lang w:val="uk-UA"/>
+              </w:rPr>
+            </w:pPr>
+          </w:p>
+          <w:p>
+            <w:pPr>
+              <w:rPr>
+                <w:u w:val="single"/>
+                <w:lang w:val="uk-UA"/>
+              </w:rPr>
+            </w:pPr>
+          </w:p>
+        </w:tc>
+      </w:tr>
+      <w:tr>
+        <w:trPr>
+          <w:trHeight w:val="788"/>
+        </w:trPr>
+        <w:tc>
+          <w:tcPr>
+            <w:tcW w:w="10149" w:type="dxa"/>
+            <w:gridSpan w:val="11"/>
+          </w:tcPr>
+          <w:p>
+            <w:pPr>
+              <w:jc w:val="center"/>
+              <w:rPr>
+                <w:lang w:val="uk-UA"/>
+              </w:rPr>
+            </w:pPr>
+            <w:r>
+              <w:rPr>
+                <w:lang w:val="uk-UA"/>
+              </w:rPr>
+              <w:t>(Прізвище, ім</w:t>
+            </w:r>
+            <w:r>
+              <w:rPr>
+                <w:lang w:val="uk-UA"/>
+              </w:rPr>
+              <w:t>`</w:t>
+            </w:r>
+            <w:r>
+              <w:rPr>
+                <w:lang w:val="uk-UA"/>
+              </w:rPr>
+              <w:t>я студента)</w:t>
+            </w:r>
+          </w:p>
+        </w:tc>
+      </w:tr>
+      <w:tr>
+        <w:trPr>
+          <w:trHeight w:val="20"/>
+        </w:trPr>
+        <w:tc>
+          <w:tcPr>
+            <w:tcW w:w="4943" w:type="dxa"/>
+            <w:gridSpan w:val="6"/>
+          </w:tcPr>
+          <w:p>
+            <w:pPr>
+              <w:spacing w:line="360" w:lineRule="auto"/>
+              <w:jc w:val="center"/>
+              <w:rPr>
+                <w:lang w:val="en-US"/>
+              </w:rPr>
+            </w:pPr>
+            <w:r>
+              <w:rPr>
+                <w:lang w:val="en-US"/>
+              </w:rPr>
+              <w:t xml:space="preserve">                                            </w:t>
+            </w:r>
+            <w:r>
+              <w:rPr>
+                <w:lang w:val="uk-UA"/>
+              </w:rPr>
+              <w:t>Залікова книжка  №</w:t>
+            </w:r>
+            <w:r>
+              <w:t>.</w:t>
+            </w:r>
+          </w:p>
+        </w:tc>
+        <w:tc>
+          <w:tcPr>
+            <w:tcW w:w="3736" w:type="dxa"/>
+            <w:gridSpan w:val="3"/>
+          </w:tcPr>
+          <w:p>
+            <w:pPr>
+              <w:spacing w:line="360" w:lineRule="auto"/>
+              <w:rPr>
+                <w:lang w:val="uk-UA"/>
+              </w:rPr>
+            </w:pPr>
+            <w:r>
+              <w:rPr>
+                <w:lang w:val="uk-UA"/>
+              </w:rPr>
+              <w:t>#</w:t>
+            </w:r>
+            <w:proofErr w:type="spellStart"/>
+            <w:r>
+              <w:rPr>
+                <w:lang w:val="en-US"/>
+              </w:rPr>
+              <w:t>RecBook</w:t>
+            </w:r>
+            <w:proofErr w:type="spellEnd"/>
+          </w:p>
+        </w:tc>
+        <w:tc>
+          <w:tcPr>
+            <w:tcW w:w="1470" w:type="dxa"/>
+            <w:gridSpan w:val="2"/>
+          </w:tcPr>
+          <w:p>
+            <w:pPr>
+              <w:spacing w:line="360" w:lineRule="auto"/>
+              <w:rPr>
+                <w:lang w:val="uk-UA"/>
+              </w:rPr>
+            </w:pPr>
+          </w:p>
+        </w:tc>
+      </w:tr>
+    </w:tbl>
     <w:p>
       <w:pPr>
         <w:jc w:val="center"/>
@@ -224,179 +640,9 @@
         </w:rPr>
       </w:pPr>
     </w:p>
-    <w:p>
-      <w:pPr>
-        <w:jc w:val="center"/>
-        <w:rPr>
-          <w:rFonts w:hint="eastAsia"/>
-          <w:b/>
-          <w:bCs/>
-          <w:lang w:val="uk-UA"/>
-        </w:rPr>
-      </w:pPr>
-      <w:r>
-        <w:rPr>
-          <w:b/>
-          <w:bCs/>
-          <w:lang w:val="uk-UA"/>
-        </w:rPr>
-        <w:t>ІНДИВІДУАЛЬНА ЗАЛІКОВО-ЕКЗАМЕНАЦІЙНА ВІДОМІСТЬ №______</w:t>
-      </w:r>
-    </w:p>
-    <w:p>
-      <w:pPr>
-        <w:jc w:val="center"/>
-        <w:rPr>
-          <w:rFonts w:hint="eastAsia"/>
-          <w:b/>
-          <w:bCs/>
-          <w:lang w:val="uk-UA"/>
-        </w:rPr>
-      </w:pPr>
-    </w:p>
-    <w:p>
-      <w:pPr>
-        <w:jc w:val="center"/>
-        <w:rPr>
-          <w:rFonts w:hint="eastAsia"/>
-          <w:lang w:val="uk-UA"/>
-        </w:rPr>
-      </w:pPr>
-      <w:r>
-        <w:rPr>
-          <w:u w:val="single"/>
-          <w:lang w:val="uk-UA"/>
-        </w:rPr>
-        <w:t>Студента</w:t>
-      </w:r>
-      <w:r>
-        <w:rPr>
-          <w:lang w:val="uk-UA"/>
-        </w:rPr>
-        <w:t xml:space="preserve"> ___________</w:t>
-      </w:r>
-      <w:r>
-        <w:rPr>
-          <w:u w:val="single"/>
-          <w:lang w:val="uk-UA"/>
-        </w:rPr>
-        <w:t>#</w:t>
-      </w:r>
-      <w:proofErr w:type="spellStart"/>
-      <w:r>
-        <w:rPr>
-          <w:u w:val="single"/>
-          <w:lang w:val="en-US"/>
-        </w:rPr>
-        <w:t>StudentInitials</w:t>
-      </w:r>
-      <w:proofErr w:type="spellEnd"/>
-      <w:r>
-        <w:rPr>
-          <w:u w:val="single"/>
-          <w:lang w:val="uk-UA"/>
-        </w:rPr>
-        <w:t>_</w:t>
-      </w:r>
-      <w:r>
-        <w:rPr>
-          <w:lang w:val="uk-UA"/>
-        </w:rPr>
-        <w:t>_____________</w:t>
-      </w:r>
-    </w:p>
-    <w:p>
-      <w:pPr>
-        <w:jc w:val="center"/>
-        <w:rPr>
-          <w:rFonts w:hint="eastAsia"/>
-          <w:lang w:val="uk-UA"/>
-        </w:rPr>
-      </w:pPr>
-      <w:r>
-        <w:rPr>
-          <w:lang w:val="uk-UA"/>
-        </w:rPr>
-        <w:t xml:space="preserve">(Прізвище, </w:t>
-      </w:r>
-      <w:proofErr w:type="spellStart"/>
-      <w:r>
-        <w:rPr>
-          <w:lang w:val="uk-UA"/>
-        </w:rPr>
-        <w:t>ім“я</w:t>
-      </w:r>
-      <w:proofErr w:type="spellEnd"/>
-      <w:r>
-        <w:rPr>
-          <w:lang w:val="uk-UA"/>
-        </w:rPr>
-        <w:t xml:space="preserve"> студента)</w:t>
-      </w:r>
-    </w:p>
-    <w:p>
-      <w:pPr>
-        <w:rPr>
-          <w:rFonts w:hint="eastAsia"/>
-          <w:lang w:val="uk-UA"/>
-        </w:rPr>
-      </w:pPr>
-    </w:p>
-    <w:p>
-      <w:pPr>
-        <w:jc w:val="center"/>
-        <w:rPr>
-          <w:rFonts w:hint="eastAsia"/>
-          <w:lang w:val="uk-UA"/>
-        </w:rPr>
-      </w:pPr>
-    </w:p>
-    <w:p>
-      <w:pPr>
-        <w:jc w:val="center"/>
-        <w:rPr>
-          <w:rFonts w:hint="eastAsia"/>
-          <w:lang w:val="uk-UA"/>
-        </w:rPr>
-      </w:pPr>
-      <w:r>
-        <w:rPr>
-          <w:lang w:val="uk-UA"/>
-        </w:rPr>
-        <w:t xml:space="preserve">Залікова книжка  № </w:t>
-      </w:r>
-      <w:r>
-        <w:rPr>
-          <w:lang w:val="en-US"/>
-        </w:rPr>
-        <w:t>#</w:t>
-      </w:r>
-      <w:proofErr w:type="spellStart"/>
-      <w:r>
-        <w:rPr>
-          <w:lang w:val="en-US"/>
-        </w:rPr>
-        <w:t>RecBook</w:t>
-      </w:r>
-      <w:proofErr w:type="spellEnd"/>
-      <w:r>
-        <w:rPr>
-          <w:lang w:val="uk-UA"/>
-        </w:rPr>
-        <w:t>__</w:t>
-      </w:r>
-    </w:p>
-    <w:p>
-      <w:pPr>
-        <w:jc w:val="center"/>
-        <w:rPr>
-          <w:rFonts w:hint="eastAsia"/>
-        </w:rPr>
-      </w:pPr>
-    </w:p>
     <w:tbl>
       <w:tblPr>
-        <w:tblW w:w="10768" w:type="dxa"/>
+        <w:tblW w:w="10295" w:type="dxa"/>
         <w:tblInd w:w="-459" w:type="dxa"/>
         <w:tblCellMar>
           <w:top w:w="55" w:type="dxa"/>
@@ -408,16 +654,15 @@
       </w:tblPr>
       <w:tblGrid>
         <w:gridCol w:w="400"/>
-        <w:gridCol w:w="1602"/>
-        <w:gridCol w:w="529"/>
-        <w:gridCol w:w="1135"/>
-        <w:gridCol w:w="876"/>
+        <w:gridCol w:w="1483"/>
+        <w:gridCol w:w="1040"/>
+        <w:gridCol w:w="817"/>
         <w:gridCol w:w="1653"/>
         <w:gridCol w:w="1555"/>
-        <w:gridCol w:w="1090"/>
-        <w:gridCol w:w="733"/>
-        <w:gridCol w:w="663"/>
-        <w:gridCol w:w="532"/>
+        <w:gridCol w:w="1071"/>
+        <w:gridCol w:w="697"/>
+        <w:gridCol w:w="870"/>
+        <w:gridCol w:w="709"/>
       </w:tblGrid>
       <w:tr>
         <w:trPr>
@@ -425,12 +670,13 @@
         </w:trPr>
         <w:tc>
           <w:tcPr>
-            <w:tcW w:w="389" w:type="dxa"/>
+            <w:tcW w:w="400" w:type="dxa"/>
             <w:vMerge w:val="restart"/>
             <w:tcBorders>
               <w:top w:val="single" w:sz="2" w:space="0" w:color="000000"/>
               <w:left w:val="single" w:sz="2" w:space="0" w:color="000000"/>
               <w:bottom w:val="single" w:sz="2" w:space="0" w:color="000000"/>
+              <w:right w:val="single" w:sz="4" w:space="0" w:color="auto"/>
             </w:tcBorders>
             <w:shd w:val="clear" w:color="auto" w:fill="auto"/>
           </w:tcPr>
@@ -469,12 +715,13 @@
         </w:tc>
         <w:tc>
           <w:tcPr>
-            <w:tcW w:w="1820" w:type="dxa"/>
+            <w:tcW w:w="1483" w:type="dxa"/>
             <w:vMerge w:val="restart"/>
             <w:tcBorders>
-              <w:top w:val="single" w:sz="2" w:space="0" w:color="000000"/>
-              <w:left w:val="single" w:sz="2" w:space="0" w:color="000000"/>
-              <w:bottom w:val="single" w:sz="2" w:space="0" w:color="000000"/>
+              <w:top w:val="single" w:sz="4" w:space="0" w:color="auto"/>
+              <w:left w:val="single" w:sz="4" w:space="0" w:color="auto"/>
+              <w:bottom w:val="single" w:sz="4" w:space="0" w:color="auto"/>
+              <w:right w:val="single" w:sz="4" w:space="0" w:color="auto"/>
             </w:tcBorders>
             <w:shd w:val="clear" w:color="auto" w:fill="auto"/>
             <w:vAlign w:val="center"/>
@@ -498,12 +745,13 @@
         </w:tc>
         <w:tc>
           <w:tcPr>
-            <w:tcW w:w="777" w:type="dxa"/>
+            <w:tcW w:w="1040" w:type="dxa"/>
             <w:vMerge w:val="restart"/>
             <w:tcBorders>
-              <w:top w:val="single" w:sz="2" w:space="0" w:color="000000"/>
-              <w:left w:val="single" w:sz="2" w:space="0" w:color="000000"/>
-              <w:bottom w:val="single" w:sz="2" w:space="0" w:color="000000"/>
+              <w:top w:val="single" w:sz="4" w:space="0" w:color="auto"/>
+              <w:left w:val="single" w:sz="4" w:space="0" w:color="auto"/>
+              <w:bottom w:val="single" w:sz="4" w:space="0" w:color="auto"/>
+              <w:right w:val="single" w:sz="4" w:space="0" w:color="auto"/>
             </w:tcBorders>
             <w:shd w:val="clear" w:color="auto" w:fill="auto"/>
             <w:textDirection w:val="tbRl"/>
@@ -522,18 +770,49 @@
               <w:rPr>
                 <w:lang w:val="uk-UA"/>
               </w:rPr>
-              <w:t>Семестр</w:t>
-            </w:r>
-          </w:p>
-        </w:tc>
-        <w:tc>
-          <w:tcPr>
-            <w:tcW w:w="1309" w:type="dxa"/>
+              <w:t>Форма контролю</w:t>
+            </w:r>
+          </w:p>
+        </w:tc>
+        <w:tc>
+          <w:tcPr>
+            <w:tcW w:w="817" w:type="dxa"/>
             <w:vMerge w:val="restart"/>
             <w:tcBorders>
-              <w:top w:val="single" w:sz="2" w:space="0" w:color="000000"/>
-              <w:left w:val="single" w:sz="2" w:space="0" w:color="000000"/>
-              <w:bottom w:val="single" w:sz="2" w:space="0" w:color="000000"/>
+              <w:top w:val="single" w:sz="4" w:space="0" w:color="auto"/>
+              <w:left w:val="single" w:sz="4" w:space="0" w:color="auto"/>
+              <w:bottom w:val="single" w:sz="4" w:space="0" w:color="auto"/>
+              <w:right w:val="single" w:sz="4" w:space="0" w:color="auto"/>
+            </w:tcBorders>
+            <w:shd w:val="clear" w:color="auto" w:fill="auto"/>
+            <w:textDirection w:val="tbRl"/>
+          </w:tcPr>
+          <w:p>
+            <w:pPr>
+              <w:pStyle w:val="TableContents"/>
+              <w:jc w:val="center"/>
+              <w:rPr>
+                <w:rFonts w:hint="eastAsia"/>
+                <w:lang w:val="uk-UA"/>
+              </w:rPr>
+            </w:pPr>
+            <w:r>
+              <w:rPr>
+                <w:lang w:val="uk-UA"/>
+              </w:rPr>
+              <w:t>Кількість годин</w:t>
+            </w:r>
+          </w:p>
+        </w:tc>
+        <w:tc>
+          <w:tcPr>
+            <w:tcW w:w="1653" w:type="dxa"/>
+            <w:vMerge w:val="restart"/>
+            <w:tcBorders>
+              <w:top w:val="single" w:sz="4" w:space="0" w:color="auto"/>
+              <w:left w:val="single" w:sz="4" w:space="0" w:color="auto"/>
+              <w:bottom w:val="single" w:sz="4" w:space="0" w:color="auto"/>
+              <w:right w:val="single" w:sz="4" w:space="0" w:color="auto"/>
             </w:tcBorders>
             <w:shd w:val="clear" w:color="auto" w:fill="auto"/>
             <w:textDirection w:val="tbRl"/>
@@ -552,21 +831,51 @@
               <w:rPr>
                 <w:lang w:val="uk-UA"/>
               </w:rPr>
-              <w:t>Форма контролю</w:t>
-            </w:r>
-          </w:p>
-        </w:tc>
-        <w:tc>
-          <w:tcPr>
-            <w:tcW w:w="982" w:type="dxa"/>
+              <w:t>Викладач</w:t>
+            </w:r>
+          </w:p>
+        </w:tc>
+        <w:tc>
+          <w:tcPr>
+            <w:tcW w:w="3323" w:type="dxa"/>
+            <w:gridSpan w:val="3"/>
+            <w:tcBorders>
+              <w:top w:val="single" w:sz="4" w:space="0" w:color="auto"/>
+              <w:left w:val="single" w:sz="4" w:space="0" w:color="auto"/>
+              <w:bottom w:val="single" w:sz="4" w:space="0" w:color="auto"/>
+              <w:right w:val="single" w:sz="4" w:space="0" w:color="auto"/>
+            </w:tcBorders>
+            <w:shd w:val="clear" w:color="auto" w:fill="auto"/>
+          </w:tcPr>
+          <w:p>
+            <w:pPr>
+              <w:pStyle w:val="TableContents"/>
+              <w:jc w:val="center"/>
+              <w:rPr>
+                <w:rFonts w:hint="eastAsia"/>
+                <w:lang w:val="uk-UA"/>
+              </w:rPr>
+            </w:pPr>
+            <w:r>
+              <w:rPr>
+                <w:lang w:val="uk-UA"/>
+              </w:rPr>
+              <w:t>Оцінка</w:t>
+            </w:r>
+          </w:p>
+        </w:tc>
+        <w:tc>
+          <w:tcPr>
+            <w:tcW w:w="870" w:type="dxa"/>
             <w:vMerge w:val="restart"/>
             <w:tcBorders>
-              <w:top w:val="single" w:sz="2" w:space="0" w:color="000000"/>
-              <w:left w:val="single" w:sz="2" w:space="0" w:color="000000"/>
-              <w:bottom w:val="single" w:sz="2" w:space="0" w:color="000000"/>
-            </w:tcBorders>
-            <w:shd w:val="clear" w:color="auto" w:fill="auto"/>
-            <w:textDirection w:val="tbRl"/>
+              <w:top w:val="single" w:sz="4" w:space="0" w:color="auto"/>
+              <w:left w:val="single" w:sz="4" w:space="0" w:color="auto"/>
+              <w:bottom w:val="single" w:sz="4" w:space="0" w:color="auto"/>
+              <w:right w:val="single" w:sz="4" w:space="0" w:color="auto"/>
+            </w:tcBorders>
+            <w:shd w:val="clear" w:color="auto" w:fill="auto"/>
+            <w:vAlign w:val="center"/>
           </w:tcPr>
           <w:p>
             <w:pPr>
@@ -581,105 +890,19 @@
               <w:rPr>
                 <w:lang w:val="uk-UA"/>
               </w:rPr>
-              <w:t>Кількість годин</w:t>
-            </w:r>
-          </w:p>
-        </w:tc>
-        <w:tc>
-          <w:tcPr>
-            <w:tcW w:w="839" w:type="dxa"/>
+              <w:t>Дата</w:t>
+            </w:r>
+          </w:p>
+        </w:tc>
+        <w:tc>
+          <w:tcPr>
+            <w:tcW w:w="709" w:type="dxa"/>
             <w:vMerge w:val="restart"/>
             <w:tcBorders>
-              <w:top w:val="single" w:sz="2" w:space="0" w:color="000000"/>
-              <w:left w:val="single" w:sz="2" w:space="0" w:color="000000"/>
-              <w:bottom w:val="single" w:sz="2" w:space="0" w:color="000000"/>
-            </w:tcBorders>
-            <w:shd w:val="clear" w:color="auto" w:fill="auto"/>
-            <w:textDirection w:val="tbRl"/>
-          </w:tcPr>
-          <w:p>
-            <w:pPr>
-              <w:pStyle w:val="TableContents"/>
-              <w:jc w:val="center"/>
-              <w:rPr>
-                <w:rFonts w:hint="eastAsia"/>
-                <w:lang w:val="uk-UA"/>
-              </w:rPr>
-            </w:pPr>
-            <w:r>
-              <w:rPr>
-                <w:lang w:val="uk-UA"/>
-              </w:rPr>
-              <w:t>Викладач</w:t>
-            </w:r>
-          </w:p>
-        </w:tc>
-        <w:tc>
-          <w:tcPr>
-            <w:tcW w:w="3068" w:type="dxa"/>
-            <w:gridSpan w:val="3"/>
-            <w:tcBorders>
-              <w:top w:val="single" w:sz="2" w:space="0" w:color="000000"/>
-              <w:left w:val="single" w:sz="2" w:space="0" w:color="000000"/>
-              <w:bottom w:val="single" w:sz="2" w:space="0" w:color="000000"/>
-            </w:tcBorders>
-            <w:shd w:val="clear" w:color="auto" w:fill="auto"/>
-          </w:tcPr>
-          <w:p>
-            <w:pPr>
-              <w:pStyle w:val="TableContents"/>
-              <w:jc w:val="center"/>
-              <w:rPr>
-                <w:rFonts w:hint="eastAsia"/>
-                <w:lang w:val="uk-UA"/>
-              </w:rPr>
-            </w:pPr>
-            <w:r>
-              <w:rPr>
-                <w:lang w:val="uk-UA"/>
-              </w:rPr>
-              <w:t>Оцінка</w:t>
-            </w:r>
-          </w:p>
-        </w:tc>
-        <w:tc>
-          <w:tcPr>
-            <w:tcW w:w="798" w:type="dxa"/>
-            <w:vMerge w:val="restart"/>
-            <w:tcBorders>
-              <w:top w:val="single" w:sz="2" w:space="0" w:color="000000"/>
-              <w:left w:val="single" w:sz="2" w:space="0" w:color="000000"/>
-              <w:bottom w:val="single" w:sz="2" w:space="0" w:color="000000"/>
-            </w:tcBorders>
-            <w:shd w:val="clear" w:color="auto" w:fill="auto"/>
-            <w:vAlign w:val="center"/>
-          </w:tcPr>
-          <w:p>
-            <w:pPr>
-              <w:pStyle w:val="TableContents"/>
-              <w:jc w:val="center"/>
-              <w:rPr>
-                <w:rFonts w:hint="eastAsia"/>
-                <w:lang w:val="uk-UA"/>
-              </w:rPr>
-            </w:pPr>
-            <w:r>
-              <w:rPr>
-                <w:lang w:val="uk-UA"/>
-              </w:rPr>
-              <w:t>Дата</w:t>
-            </w:r>
-          </w:p>
-        </w:tc>
-        <w:tc>
-          <w:tcPr>
-            <w:tcW w:w="786" w:type="dxa"/>
-            <w:vMerge w:val="restart"/>
-            <w:tcBorders>
-              <w:top w:val="single" w:sz="2" w:space="0" w:color="000000"/>
-              <w:left w:val="single" w:sz="2" w:space="0" w:color="000000"/>
-              <w:bottom w:val="single" w:sz="2" w:space="0" w:color="000000"/>
-              <w:right w:val="single" w:sz="2" w:space="0" w:color="000000"/>
+              <w:top w:val="single" w:sz="4" w:space="0" w:color="auto"/>
+              <w:left w:val="single" w:sz="4" w:space="0" w:color="auto"/>
+              <w:bottom w:val="single" w:sz="4" w:space="0" w:color="auto"/>
+              <w:right w:val="single" w:sz="4" w:space="0" w:color="auto"/>
             </w:tcBorders>
             <w:shd w:val="clear" w:color="auto" w:fill="auto"/>
             <w:textDirection w:val="tbRl"/>
@@ -708,11 +931,12 @@
         </w:trPr>
         <w:tc>
           <w:tcPr>
-            <w:tcW w:w="389" w:type="dxa"/>
+            <w:tcW w:w="400" w:type="dxa"/>
             <w:vMerge/>
             <w:tcBorders>
               <w:left w:val="single" w:sz="2" w:space="0" w:color="000000"/>
               <w:bottom w:val="single" w:sz="2" w:space="0" w:color="000000"/>
+              <w:right w:val="single" w:sz="4" w:space="0" w:color="auto"/>
             </w:tcBorders>
             <w:shd w:val="clear" w:color="auto" w:fill="auto"/>
           </w:tcPr>
@@ -729,11 +953,13 @@
         </w:tc>
         <w:tc>
           <w:tcPr>
-            <w:tcW w:w="1820" w:type="dxa"/>
+            <w:tcW w:w="1483" w:type="dxa"/>
             <w:vMerge/>
             <w:tcBorders>
-              <w:left w:val="single" w:sz="2" w:space="0" w:color="000000"/>
-              <w:bottom w:val="single" w:sz="2" w:space="0" w:color="000000"/>
+              <w:top w:val="single" w:sz="4" w:space="0" w:color="auto"/>
+              <w:left w:val="single" w:sz="4" w:space="0" w:color="auto"/>
+              <w:bottom w:val="single" w:sz="4" w:space="0" w:color="auto"/>
+              <w:right w:val="single" w:sz="4" w:space="0" w:color="auto"/>
             </w:tcBorders>
             <w:shd w:val="clear" w:color="auto" w:fill="auto"/>
           </w:tcPr>
@@ -750,14 +976,15 @@
         </w:tc>
         <w:tc>
           <w:tcPr>
-            <w:tcW w:w="777" w:type="dxa"/>
+            <w:tcW w:w="1040" w:type="dxa"/>
             <w:vMerge/>
             <w:tcBorders>
-              <w:left w:val="single" w:sz="2" w:space="0" w:color="000000"/>
-              <w:bottom w:val="single" w:sz="2" w:space="0" w:color="000000"/>
-            </w:tcBorders>
-            <w:shd w:val="clear" w:color="auto" w:fill="auto"/>
-            <w:vAlign w:val="center"/>
+              <w:top w:val="single" w:sz="4" w:space="0" w:color="auto"/>
+              <w:left w:val="single" w:sz="4" w:space="0" w:color="auto"/>
+              <w:bottom w:val="single" w:sz="4" w:space="0" w:color="auto"/>
+              <w:right w:val="single" w:sz="4" w:space="0" w:color="auto"/>
+            </w:tcBorders>
+            <w:shd w:val="clear" w:color="auto" w:fill="auto"/>
           </w:tcPr>
           <w:p>
             <w:pPr>
@@ -772,11 +999,13 @@
         </w:tc>
         <w:tc>
           <w:tcPr>
-            <w:tcW w:w="1309" w:type="dxa"/>
+            <w:tcW w:w="817" w:type="dxa"/>
             <w:vMerge/>
             <w:tcBorders>
-              <w:left w:val="single" w:sz="2" w:space="0" w:color="000000"/>
-              <w:bottom w:val="single" w:sz="2" w:space="0" w:color="000000"/>
+              <w:top w:val="single" w:sz="4" w:space="0" w:color="auto"/>
+              <w:left w:val="single" w:sz="4" w:space="0" w:color="auto"/>
+              <w:bottom w:val="single" w:sz="4" w:space="0" w:color="auto"/>
+              <w:right w:val="single" w:sz="4" w:space="0" w:color="auto"/>
             </w:tcBorders>
             <w:shd w:val="clear" w:color="auto" w:fill="auto"/>
           </w:tcPr>
@@ -793,11 +1022,13 @@
         </w:tc>
         <w:tc>
           <w:tcPr>
-            <w:tcW w:w="982" w:type="dxa"/>
+            <w:tcW w:w="1653" w:type="dxa"/>
             <w:vMerge/>
             <w:tcBorders>
-              <w:left w:val="single" w:sz="2" w:space="0" w:color="000000"/>
-              <w:bottom w:val="single" w:sz="2" w:space="0" w:color="000000"/>
+              <w:top w:val="single" w:sz="4" w:space="0" w:color="auto"/>
+              <w:left w:val="single" w:sz="4" w:space="0" w:color="auto"/>
+              <w:bottom w:val="single" w:sz="4" w:space="0" w:color="auto"/>
+              <w:right w:val="single" w:sz="4" w:space="0" w:color="auto"/>
             </w:tcBorders>
             <w:shd w:val="clear" w:color="auto" w:fill="auto"/>
           </w:tcPr>
@@ -814,11 +1045,97 @@
         </w:tc>
         <w:tc>
           <w:tcPr>
-            <w:tcW w:w="839" w:type="dxa"/>
+            <w:tcW w:w="1555" w:type="dxa"/>
+            <w:tcBorders>
+              <w:top w:val="single" w:sz="4" w:space="0" w:color="auto"/>
+              <w:left w:val="single" w:sz="4" w:space="0" w:color="auto"/>
+              <w:bottom w:val="single" w:sz="4" w:space="0" w:color="auto"/>
+              <w:right w:val="single" w:sz="4" w:space="0" w:color="auto"/>
+            </w:tcBorders>
+            <w:shd w:val="clear" w:color="auto" w:fill="auto"/>
+          </w:tcPr>
+          <w:p>
+            <w:pPr>
+              <w:pStyle w:val="TableContents"/>
+              <w:jc w:val="center"/>
+              <w:rPr>
+                <w:rFonts w:hint="eastAsia"/>
+                <w:lang w:val="uk-UA"/>
+              </w:rPr>
+            </w:pPr>
+            <w:r>
+              <w:rPr>
+                <w:lang w:val="uk-UA"/>
+              </w:rPr>
+              <w:t>за національною шкалою</w:t>
+            </w:r>
+          </w:p>
+        </w:tc>
+        <w:tc>
+          <w:tcPr>
+            <w:tcW w:w="1071" w:type="dxa"/>
+            <w:tcBorders>
+              <w:top w:val="single" w:sz="4" w:space="0" w:color="auto"/>
+              <w:left w:val="single" w:sz="4" w:space="0" w:color="auto"/>
+              <w:bottom w:val="single" w:sz="4" w:space="0" w:color="auto"/>
+              <w:right w:val="single" w:sz="4" w:space="0" w:color="auto"/>
+            </w:tcBorders>
+            <w:shd w:val="clear" w:color="auto" w:fill="auto"/>
+          </w:tcPr>
+          <w:p>
+            <w:pPr>
+              <w:pStyle w:val="TableContents"/>
+              <w:jc w:val="center"/>
+              <w:rPr>
+                <w:rFonts w:hint="eastAsia"/>
+                <w:lang w:val="uk-UA"/>
+              </w:rPr>
+            </w:pPr>
+            <w:r>
+              <w:rPr>
+                <w:lang w:val="uk-UA"/>
+              </w:rPr>
+              <w:t>Кількість балів за 100 бальною шкалою</w:t>
+            </w:r>
+          </w:p>
+        </w:tc>
+        <w:tc>
+          <w:tcPr>
+            <w:tcW w:w="697" w:type="dxa"/>
+            <w:tcBorders>
+              <w:top w:val="single" w:sz="4" w:space="0" w:color="auto"/>
+              <w:left w:val="single" w:sz="4" w:space="0" w:color="auto"/>
+              <w:bottom w:val="single" w:sz="4" w:space="0" w:color="auto"/>
+              <w:right w:val="single" w:sz="4" w:space="0" w:color="auto"/>
+            </w:tcBorders>
+            <w:shd w:val="clear" w:color="auto" w:fill="auto"/>
+          </w:tcPr>
+          <w:p>
+            <w:pPr>
+              <w:pStyle w:val="TableContents"/>
+              <w:jc w:val="center"/>
+              <w:rPr>
+                <w:rFonts w:hint="eastAsia"/>
+                <w:lang w:val="uk-UA"/>
+              </w:rPr>
+            </w:pPr>
+            <w:r>
+              <w:rPr>
+                <w:lang w:val="uk-UA"/>
+              </w:rPr>
+              <w:t>ECTS</w:t>
+            </w:r>
+          </w:p>
+        </w:tc>
+        <w:tc>
+          <w:tcPr>
+            <w:tcW w:w="870" w:type="dxa"/>
             <w:vMerge/>
             <w:tcBorders>
-              <w:left w:val="single" w:sz="2" w:space="0" w:color="000000"/>
-              <w:bottom w:val="single" w:sz="2" w:space="0" w:color="000000"/>
+              <w:top w:val="single" w:sz="4" w:space="0" w:color="auto"/>
+              <w:left w:val="single" w:sz="4" w:space="0" w:color="auto"/>
+              <w:bottom w:val="single" w:sz="4" w:space="0" w:color="auto"/>
+              <w:right w:val="single" w:sz="4" w:space="0" w:color="auto"/>
             </w:tcBorders>
             <w:shd w:val="clear" w:color="auto" w:fill="auto"/>
           </w:tcPr>
@@ -835,111 +1152,13 @@
         </w:tc>
         <w:tc>
           <w:tcPr>
-            <w:tcW w:w="1145" w:type="dxa"/>
-            <w:tcBorders>
-              <w:left w:val="single" w:sz="2" w:space="0" w:color="000000"/>
-              <w:bottom w:val="single" w:sz="2" w:space="0" w:color="000000"/>
-            </w:tcBorders>
-            <w:shd w:val="clear" w:color="auto" w:fill="auto"/>
-          </w:tcPr>
-          <w:p>
-            <w:pPr>
-              <w:pStyle w:val="TableContents"/>
-              <w:jc w:val="center"/>
-              <w:rPr>
-                <w:rFonts w:hint="eastAsia"/>
-                <w:lang w:val="uk-UA"/>
-              </w:rPr>
-            </w:pPr>
-            <w:r>
-              <w:rPr>
-                <w:lang w:val="uk-UA"/>
-              </w:rPr>
-              <w:t>за національною шкалою</w:t>
-            </w:r>
-          </w:p>
-        </w:tc>
-        <w:tc>
-          <w:tcPr>
-            <w:tcW w:w="1125" w:type="dxa"/>
-            <w:tcBorders>
-              <w:left w:val="single" w:sz="2" w:space="0" w:color="000000"/>
-              <w:bottom w:val="single" w:sz="2" w:space="0" w:color="000000"/>
-            </w:tcBorders>
-            <w:shd w:val="clear" w:color="auto" w:fill="auto"/>
-          </w:tcPr>
-          <w:p>
-            <w:pPr>
-              <w:pStyle w:val="TableContents"/>
-              <w:jc w:val="center"/>
-              <w:rPr>
-                <w:rFonts w:hint="eastAsia"/>
-                <w:lang w:val="uk-UA"/>
-              </w:rPr>
-            </w:pPr>
-            <w:r>
-              <w:rPr>
-                <w:lang w:val="uk-UA"/>
-              </w:rPr>
-              <w:t>Кількість балів за 100 бальною шкалою</w:t>
-            </w:r>
-          </w:p>
-        </w:tc>
-        <w:tc>
-          <w:tcPr>
-            <w:tcW w:w="798" w:type="dxa"/>
-            <w:tcBorders>
-              <w:left w:val="single" w:sz="2" w:space="0" w:color="000000"/>
-              <w:bottom w:val="single" w:sz="2" w:space="0" w:color="000000"/>
-            </w:tcBorders>
-            <w:shd w:val="clear" w:color="auto" w:fill="auto"/>
-          </w:tcPr>
-          <w:p>
-            <w:pPr>
-              <w:pStyle w:val="TableContents"/>
-              <w:jc w:val="center"/>
-              <w:rPr>
-                <w:rFonts w:hint="eastAsia"/>
-                <w:lang w:val="uk-UA"/>
-              </w:rPr>
-            </w:pPr>
-            <w:r>
-              <w:rPr>
-                <w:lang w:val="uk-UA"/>
-              </w:rPr>
-              <w:t>ECTS</w:t>
-            </w:r>
-          </w:p>
-        </w:tc>
-        <w:tc>
-          <w:tcPr>
-            <w:tcW w:w="798" w:type="dxa"/>
+            <w:tcW w:w="709" w:type="dxa"/>
             <w:vMerge/>
             <w:tcBorders>
-              <w:left w:val="single" w:sz="2" w:space="0" w:color="000000"/>
-              <w:bottom w:val="single" w:sz="2" w:space="0" w:color="000000"/>
-            </w:tcBorders>
-            <w:shd w:val="clear" w:color="auto" w:fill="auto"/>
-          </w:tcPr>
-          <w:p>
-            <w:pPr>
-              <w:pStyle w:val="TableContents"/>
-              <w:jc w:val="center"/>
-              <w:rPr>
-                <w:rFonts w:hint="eastAsia"/>
-                <w:lang w:val="uk-UA"/>
-              </w:rPr>
-            </w:pPr>
-          </w:p>
-        </w:tc>
-        <w:tc>
-          <w:tcPr>
-            <w:tcW w:w="786" w:type="dxa"/>
-            <w:vMerge/>
-            <w:tcBorders>
-              <w:left w:val="single" w:sz="2" w:space="0" w:color="000000"/>
-              <w:bottom w:val="single" w:sz="2" w:space="0" w:color="000000"/>
-              <w:right w:val="single" w:sz="2" w:space="0" w:color="000000"/>
+              <w:top w:val="single" w:sz="4" w:space="0" w:color="auto"/>
+              <w:left w:val="single" w:sz="4" w:space="0" w:color="auto"/>
+              <w:bottom w:val="single" w:sz="4" w:space="0" w:color="auto"/>
+              <w:right w:val="single" w:sz="4" w:space="0" w:color="auto"/>
             </w:tcBorders>
             <w:shd w:val="clear" w:color="auto" w:fill="auto"/>
           </w:tcPr>
@@ -961,10 +1180,11 @@
         </w:trPr>
         <w:tc>
           <w:tcPr>
-            <w:tcW w:w="389" w:type="dxa"/>
+            <w:tcW w:w="400" w:type="dxa"/>
             <w:tcBorders>
               <w:left w:val="single" w:sz="2" w:space="0" w:color="000000"/>
               <w:bottom w:val="single" w:sz="2" w:space="0" w:color="000000"/>
+              <w:right w:val="single" w:sz="4" w:space="0" w:color="auto"/>
             </w:tcBorders>
             <w:shd w:val="clear" w:color="auto" w:fill="auto"/>
           </w:tcPr>
@@ -987,10 +1207,12 @@
         </w:tc>
         <w:tc>
           <w:tcPr>
-            <w:tcW w:w="1820" w:type="dxa"/>
-            <w:tcBorders>
-              <w:left w:val="single" w:sz="2" w:space="0" w:color="000000"/>
-              <w:bottom w:val="single" w:sz="2" w:space="0" w:color="000000"/>
+            <w:tcW w:w="1483" w:type="dxa"/>
+            <w:tcBorders>
+              <w:top w:val="single" w:sz="4" w:space="0" w:color="auto"/>
+              <w:left w:val="single" w:sz="4" w:space="0" w:color="auto"/>
+              <w:bottom w:val="single" w:sz="4" w:space="0" w:color="auto"/>
+              <w:right w:val="single" w:sz="4" w:space="0" w:color="auto"/>
             </w:tcBorders>
             <w:shd w:val="clear" w:color="auto" w:fill="auto"/>
           </w:tcPr>
@@ -1013,10 +1235,12 @@
         </w:tc>
         <w:tc>
           <w:tcPr>
-            <w:tcW w:w="777" w:type="dxa"/>
-            <w:tcBorders>
-              <w:left w:val="single" w:sz="2" w:space="0" w:color="000000"/>
-              <w:bottom w:val="single" w:sz="2" w:space="0" w:color="000000"/>
+            <w:tcW w:w="1040" w:type="dxa"/>
+            <w:tcBorders>
+              <w:top w:val="single" w:sz="4" w:space="0" w:color="auto"/>
+              <w:left w:val="single" w:sz="4" w:space="0" w:color="auto"/>
+              <w:bottom w:val="single" w:sz="4" w:space="0" w:color="auto"/>
+              <w:right w:val="single" w:sz="4" w:space="0" w:color="auto"/>
             </w:tcBorders>
             <w:shd w:val="clear" w:color="auto" w:fill="auto"/>
           </w:tcPr>
@@ -1025,13 +1249,12 @@
               <w:pStyle w:val="TableContents"/>
               <w:jc w:val="center"/>
               <w:rPr>
-                <w:rFonts w:hint="eastAsia"/>
-                <w:lang w:val="uk-UA"/>
-              </w:rPr>
-            </w:pPr>
-            <w:r>
-              <w:rPr>
-                <w:lang w:val="uk-UA"/>
+                <w:lang w:val="en-US"/>
+              </w:rPr>
+            </w:pPr>
+            <w:r>
+              <w:rPr>
+                <w:lang w:val="en-US"/>
               </w:rPr>
               <w:t>3</w:t>
             </w:r>
@@ -1039,10 +1262,12 @@
         </w:tc>
         <w:tc>
           <w:tcPr>
-            <w:tcW w:w="1309" w:type="dxa"/>
-            <w:tcBorders>
-              <w:left w:val="single" w:sz="2" w:space="0" w:color="000000"/>
-              <w:bottom w:val="single" w:sz="2" w:space="0" w:color="000000"/>
+            <w:tcW w:w="817" w:type="dxa"/>
+            <w:tcBorders>
+              <w:top w:val="single" w:sz="4" w:space="0" w:color="auto"/>
+              <w:left w:val="single" w:sz="4" w:space="0" w:color="auto"/>
+              <w:bottom w:val="single" w:sz="4" w:space="0" w:color="auto"/>
+              <w:right w:val="single" w:sz="4" w:space="0" w:color="auto"/>
             </w:tcBorders>
             <w:shd w:val="clear" w:color="auto" w:fill="auto"/>
           </w:tcPr>
@@ -1051,13 +1276,12 @@
               <w:pStyle w:val="TableContents"/>
               <w:jc w:val="center"/>
               <w:rPr>
-                <w:rFonts w:hint="eastAsia"/>
-                <w:lang w:val="uk-UA"/>
-              </w:rPr>
-            </w:pPr>
-            <w:r>
-              <w:rPr>
-                <w:lang w:val="uk-UA"/>
+                <w:lang w:val="en-US"/>
+              </w:rPr>
+            </w:pPr>
+            <w:r>
+              <w:rPr>
+                <w:lang w:val="en-US"/>
               </w:rPr>
               <w:t>4</w:t>
             </w:r>
@@ -1065,10 +1289,12 @@
         </w:tc>
         <w:tc>
           <w:tcPr>
-            <w:tcW w:w="982" w:type="dxa"/>
-            <w:tcBorders>
-              <w:left w:val="single" w:sz="2" w:space="0" w:color="000000"/>
-              <w:bottom w:val="single" w:sz="2" w:space="0" w:color="000000"/>
+            <w:tcW w:w="1653" w:type="dxa"/>
+            <w:tcBorders>
+              <w:top w:val="single" w:sz="4" w:space="0" w:color="auto"/>
+              <w:left w:val="single" w:sz="4" w:space="0" w:color="auto"/>
+              <w:bottom w:val="single" w:sz="4" w:space="0" w:color="auto"/>
+              <w:right w:val="single" w:sz="4" w:space="0" w:color="auto"/>
             </w:tcBorders>
             <w:shd w:val="clear" w:color="auto" w:fill="auto"/>
           </w:tcPr>
@@ -1077,13 +1303,12 @@
               <w:pStyle w:val="TableContents"/>
               <w:jc w:val="center"/>
               <w:rPr>
-                <w:rFonts w:hint="eastAsia"/>
-                <w:lang w:val="uk-UA"/>
-              </w:rPr>
-            </w:pPr>
-            <w:r>
-              <w:rPr>
-                <w:lang w:val="uk-UA"/>
+                <w:lang w:val="en-US"/>
+              </w:rPr>
+            </w:pPr>
+            <w:r>
+              <w:rPr>
+                <w:lang w:val="en-US"/>
               </w:rPr>
               <w:t>5</w:t>
             </w:r>
@@ -1091,10 +1316,12 @@
         </w:tc>
         <w:tc>
           <w:tcPr>
-            <w:tcW w:w="839" w:type="dxa"/>
-            <w:tcBorders>
-              <w:left w:val="single" w:sz="2" w:space="0" w:color="000000"/>
-              <w:bottom w:val="single" w:sz="2" w:space="0" w:color="000000"/>
+            <w:tcW w:w="1555" w:type="dxa"/>
+            <w:tcBorders>
+              <w:top w:val="single" w:sz="4" w:space="0" w:color="auto"/>
+              <w:left w:val="single" w:sz="4" w:space="0" w:color="auto"/>
+              <w:bottom w:val="single" w:sz="4" w:space="0" w:color="auto"/>
+              <w:right w:val="single" w:sz="4" w:space="0" w:color="auto"/>
             </w:tcBorders>
             <w:shd w:val="clear" w:color="auto" w:fill="auto"/>
           </w:tcPr>
@@ -1103,13 +1330,12 @@
               <w:pStyle w:val="TableContents"/>
               <w:jc w:val="center"/>
               <w:rPr>
-                <w:rFonts w:hint="eastAsia"/>
-                <w:lang w:val="uk-UA"/>
-              </w:rPr>
-            </w:pPr>
-            <w:r>
-              <w:rPr>
-                <w:lang w:val="uk-UA"/>
+                <w:lang w:val="en-US"/>
+              </w:rPr>
+            </w:pPr>
+            <w:r>
+              <w:rPr>
+                <w:lang w:val="en-US"/>
               </w:rPr>
               <w:t>6</w:t>
             </w:r>
@@ -1117,10 +1343,12 @@
         </w:tc>
         <w:tc>
           <w:tcPr>
-            <w:tcW w:w="1145" w:type="dxa"/>
-            <w:tcBorders>
-              <w:left w:val="single" w:sz="2" w:space="0" w:color="000000"/>
-              <w:bottom w:val="single" w:sz="2" w:space="0" w:color="000000"/>
+            <w:tcW w:w="1071" w:type="dxa"/>
+            <w:tcBorders>
+              <w:top w:val="single" w:sz="4" w:space="0" w:color="auto"/>
+              <w:left w:val="single" w:sz="4" w:space="0" w:color="auto"/>
+              <w:bottom w:val="single" w:sz="4" w:space="0" w:color="auto"/>
+              <w:right w:val="single" w:sz="4" w:space="0" w:color="auto"/>
             </w:tcBorders>
             <w:shd w:val="clear" w:color="auto" w:fill="auto"/>
           </w:tcPr>
@@ -1129,13 +1357,12 @@
               <w:pStyle w:val="TableContents"/>
               <w:jc w:val="center"/>
               <w:rPr>
-                <w:rFonts w:hint="eastAsia"/>
-                <w:lang w:val="uk-UA"/>
-              </w:rPr>
-            </w:pPr>
-            <w:r>
-              <w:rPr>
-                <w:lang w:val="uk-UA"/>
+                <w:lang w:val="en-US"/>
+              </w:rPr>
+            </w:pPr>
+            <w:r>
+              <w:rPr>
+                <w:lang w:val="en-US"/>
               </w:rPr>
               <w:t>7</w:t>
             </w:r>
@@ -1143,10 +1370,12 @@
         </w:tc>
         <w:tc>
           <w:tcPr>
-            <w:tcW w:w="1125" w:type="dxa"/>
-            <w:tcBorders>
-              <w:left w:val="single" w:sz="2" w:space="0" w:color="000000"/>
-              <w:bottom w:val="single" w:sz="2" w:space="0" w:color="000000"/>
+            <w:tcW w:w="697" w:type="dxa"/>
+            <w:tcBorders>
+              <w:top w:val="single" w:sz="4" w:space="0" w:color="auto"/>
+              <w:left w:val="single" w:sz="4" w:space="0" w:color="auto"/>
+              <w:bottom w:val="single" w:sz="4" w:space="0" w:color="auto"/>
+              <w:right w:val="single" w:sz="4" w:space="0" w:color="auto"/>
             </w:tcBorders>
             <w:shd w:val="clear" w:color="auto" w:fill="auto"/>
           </w:tcPr>
@@ -1155,13 +1384,12 @@
               <w:pStyle w:val="TableContents"/>
               <w:jc w:val="center"/>
               <w:rPr>
-                <w:rFonts w:hint="eastAsia"/>
-                <w:lang w:val="uk-UA"/>
-              </w:rPr>
-            </w:pPr>
-            <w:r>
-              <w:rPr>
-                <w:lang w:val="uk-UA"/>
+                <w:lang w:val="en-US"/>
+              </w:rPr>
+            </w:pPr>
+            <w:r>
+              <w:rPr>
+                <w:lang w:val="en-US"/>
               </w:rPr>
               <w:t>8</w:t>
             </w:r>
@@ -1169,10 +1397,12 @@
         </w:tc>
         <w:tc>
           <w:tcPr>
-            <w:tcW w:w="798" w:type="dxa"/>
-            <w:tcBorders>
-              <w:left w:val="single" w:sz="2" w:space="0" w:color="000000"/>
-              <w:bottom w:val="single" w:sz="2" w:space="0" w:color="000000"/>
+            <w:tcW w:w="870" w:type="dxa"/>
+            <w:tcBorders>
+              <w:top w:val="single" w:sz="4" w:space="0" w:color="auto"/>
+              <w:left w:val="single" w:sz="4" w:space="0" w:color="auto"/>
+              <w:bottom w:val="single" w:sz="4" w:space="0" w:color="auto"/>
+              <w:right w:val="single" w:sz="4" w:space="0" w:color="auto"/>
             </w:tcBorders>
             <w:shd w:val="clear" w:color="auto" w:fill="auto"/>
           </w:tcPr>
@@ -1181,13 +1411,12 @@
               <w:pStyle w:val="TableContents"/>
               <w:jc w:val="center"/>
               <w:rPr>
-                <w:rFonts w:hint="eastAsia"/>
-                <w:lang w:val="uk-UA"/>
-              </w:rPr>
-            </w:pPr>
-            <w:r>
-              <w:rPr>
-                <w:lang w:val="uk-UA"/>
+                <w:lang w:val="en-US"/>
+              </w:rPr>
+            </w:pPr>
+            <w:r>
+              <w:rPr>
+                <w:lang w:val="en-US"/>
               </w:rPr>
               <w:t>9</w:t>
             </w:r>
@@ -1195,10 +1424,12 @@
         </w:tc>
         <w:tc>
           <w:tcPr>
-            <w:tcW w:w="798" w:type="dxa"/>
-            <w:tcBorders>
-              <w:left w:val="single" w:sz="2" w:space="0" w:color="000000"/>
-              <w:bottom w:val="single" w:sz="2" w:space="0" w:color="000000"/>
+            <w:tcW w:w="709" w:type="dxa"/>
+            <w:tcBorders>
+              <w:top w:val="single" w:sz="4" w:space="0" w:color="auto"/>
+              <w:left w:val="single" w:sz="4" w:space="0" w:color="auto"/>
+              <w:bottom w:val="single" w:sz="4" w:space="0" w:color="auto"/>
+              <w:right w:val="single" w:sz="4" w:space="0" w:color="auto"/>
             </w:tcBorders>
             <w:shd w:val="clear" w:color="auto" w:fill="auto"/>
           </w:tcPr>
@@ -1207,42 +1438,14 @@
               <w:pStyle w:val="TableContents"/>
               <w:jc w:val="center"/>
               <w:rPr>
-                <w:rFonts w:hint="eastAsia"/>
-                <w:lang w:val="uk-UA"/>
-              </w:rPr>
-            </w:pPr>
-            <w:r>
-              <w:rPr>
-                <w:lang w:val="uk-UA"/>
+                <w:lang w:val="en-US"/>
+              </w:rPr>
+            </w:pPr>
+            <w:r>
+              <w:rPr>
+                <w:lang w:val="en-US"/>
               </w:rPr>
               <w:t>10</w:t>
-            </w:r>
-          </w:p>
-        </w:tc>
-        <w:tc>
-          <w:tcPr>
-            <w:tcW w:w="786" w:type="dxa"/>
-            <w:tcBorders>
-              <w:left w:val="single" w:sz="2" w:space="0" w:color="000000"/>
-              <w:bottom w:val="single" w:sz="2" w:space="0" w:color="000000"/>
-              <w:right w:val="single" w:sz="2" w:space="0" w:color="000000"/>
-            </w:tcBorders>
-            <w:shd w:val="clear" w:color="auto" w:fill="auto"/>
-          </w:tcPr>
-          <w:p>
-            <w:pPr>
-              <w:pStyle w:val="TableContents"/>
-              <w:jc w:val="center"/>
-              <w:rPr>
-                <w:rFonts w:hint="eastAsia"/>
-                <w:lang w:val="uk-UA"/>
-              </w:rPr>
-            </w:pPr>
-            <w:r>
-              <w:rPr>
-                <w:lang w:val="uk-UA"/>
-              </w:rPr>
-              <w:t>11</w:t>
             </w:r>
           </w:p>
         </w:tc>
@@ -1253,10 +1456,11 @@
         </w:trPr>
         <w:tc>
           <w:tcPr>
-            <w:tcW w:w="389" w:type="dxa"/>
+            <w:tcW w:w="400" w:type="dxa"/>
             <w:tcBorders>
               <w:left w:val="single" w:sz="2" w:space="0" w:color="000000"/>
-              <w:bottom w:val="single" w:sz="2" w:space="0" w:color="000000"/>
+              <w:bottom w:val="single" w:sz="4" w:space="0" w:color="auto"/>
+              <w:right w:val="single" w:sz="4" w:space="0" w:color="auto"/>
             </w:tcBorders>
             <w:shd w:val="clear" w:color="auto" w:fill="auto"/>
           </w:tcPr>
@@ -1266,17 +1470,25 @@
               <w:jc w:val="center"/>
               <w:rPr>
                 <w:rFonts w:hint="eastAsia"/>
-                <w:lang w:val="uk-UA"/>
-              </w:rPr>
-            </w:pPr>
-          </w:p>
-        </w:tc>
-        <w:tc>
-          <w:tcPr>
-            <w:tcW w:w="1820" w:type="dxa"/>
-            <w:tcBorders>
-              <w:left w:val="single" w:sz="2" w:space="0" w:color="000000"/>
-              <w:bottom w:val="single" w:sz="2" w:space="0" w:color="000000"/>
+                <w:lang w:val="en-US"/>
+              </w:rPr>
+            </w:pPr>
+            <w:r>
+              <w:rPr>
+                <w:lang w:val="en-US"/>
+              </w:rPr>
+              <w:t>#n</w:t>
+            </w:r>
+          </w:p>
+        </w:tc>
+        <w:tc>
+          <w:tcPr>
+            <w:tcW w:w="1483" w:type="dxa"/>
+            <w:tcBorders>
+              <w:top w:val="single" w:sz="4" w:space="0" w:color="auto"/>
+              <w:left w:val="single" w:sz="4" w:space="0" w:color="auto"/>
+              <w:bottom w:val="single" w:sz="4" w:space="0" w:color="auto"/>
+              <w:right w:val="single" w:sz="4" w:space="0" w:color="auto"/>
             </w:tcBorders>
             <w:shd w:val="clear" w:color="auto" w:fill="auto"/>
           </w:tcPr>
@@ -1307,10 +1519,12 @@
         </w:tc>
         <w:tc>
           <w:tcPr>
-            <w:tcW w:w="777" w:type="dxa"/>
-            <w:tcBorders>
-              <w:left w:val="single" w:sz="2" w:space="0" w:color="000000"/>
-              <w:bottom w:val="single" w:sz="2" w:space="0" w:color="000000"/>
+            <w:tcW w:w="1040" w:type="dxa"/>
+            <w:tcBorders>
+              <w:top w:val="single" w:sz="4" w:space="0" w:color="auto"/>
+              <w:left w:val="single" w:sz="4" w:space="0" w:color="auto"/>
+              <w:bottom w:val="single" w:sz="4" w:space="0" w:color="auto"/>
+              <w:right w:val="single" w:sz="4" w:space="0" w:color="auto"/>
             </w:tcBorders>
             <w:shd w:val="clear" w:color="auto" w:fill="auto"/>
           </w:tcPr>
@@ -1323,14 +1537,30 @@
                 <w:lang w:val="uk-UA"/>
               </w:rPr>
             </w:pPr>
-          </w:p>
-        </w:tc>
-        <w:tc>
-          <w:tcPr>
-            <w:tcW w:w="1309" w:type="dxa"/>
-            <w:tcBorders>
-              <w:left w:val="single" w:sz="2" w:space="0" w:color="000000"/>
-              <w:bottom w:val="single" w:sz="2" w:space="0" w:color="000000"/>
+            <w:r>
+              <w:rPr>
+                <w:lang w:val="uk-UA"/>
+              </w:rPr>
+              <w:t>#</w:t>
+            </w:r>
+            <w:proofErr w:type="spellStart"/>
+            <w:r>
+              <w:rPr>
+                <w:lang w:val="uk-UA"/>
+              </w:rPr>
+              <w:t>KCType</w:t>
+            </w:r>
+            <w:proofErr w:type="spellEnd"/>
+          </w:p>
+        </w:tc>
+        <w:tc>
+          <w:tcPr>
+            <w:tcW w:w="817" w:type="dxa"/>
+            <w:tcBorders>
+              <w:top w:val="single" w:sz="4" w:space="0" w:color="auto"/>
+              <w:left w:val="single" w:sz="4" w:space="0" w:color="auto"/>
+              <w:bottom w:val="single" w:sz="4" w:space="0" w:color="auto"/>
+              <w:right w:val="single" w:sz="4" w:space="0" w:color="auto"/>
             </w:tcBorders>
             <w:shd w:val="clear" w:color="auto" w:fill="auto"/>
           </w:tcPr>
@@ -1354,17 +1584,19 @@
               <w:rPr>
                 <w:lang w:val="uk-UA"/>
               </w:rPr>
-              <w:t>KCType</w:t>
+              <w:t>Hours</w:t>
             </w:r>
             <w:proofErr w:type="spellEnd"/>
           </w:p>
         </w:tc>
         <w:tc>
           <w:tcPr>
-            <w:tcW w:w="982" w:type="dxa"/>
-            <w:tcBorders>
-              <w:left w:val="single" w:sz="2" w:space="0" w:color="000000"/>
-              <w:bottom w:val="single" w:sz="2" w:space="0" w:color="000000"/>
+            <w:tcW w:w="1653" w:type="dxa"/>
+            <w:tcBorders>
+              <w:top w:val="single" w:sz="4" w:space="0" w:color="auto"/>
+              <w:left w:val="single" w:sz="4" w:space="0" w:color="auto"/>
+              <w:bottom w:val="single" w:sz="4" w:space="0" w:color="auto"/>
+              <w:right w:val="single" w:sz="4" w:space="0" w:color="auto"/>
             </w:tcBorders>
             <w:shd w:val="clear" w:color="auto" w:fill="auto"/>
           </w:tcPr>
@@ -1388,17 +1620,19 @@
               <w:rPr>
                 <w:lang w:val="uk-UA"/>
               </w:rPr>
-              <w:t>Hours</w:t>
+              <w:t>TeacherInitials</w:t>
             </w:r>
             <w:proofErr w:type="spellEnd"/>
           </w:p>
         </w:tc>
         <w:tc>
           <w:tcPr>
-            <w:tcW w:w="839" w:type="dxa"/>
-            <w:tcBorders>
-              <w:left w:val="single" w:sz="2" w:space="0" w:color="000000"/>
-              <w:bottom w:val="single" w:sz="2" w:space="0" w:color="000000"/>
+            <w:tcW w:w="1555" w:type="dxa"/>
+            <w:tcBorders>
+              <w:top w:val="single" w:sz="4" w:space="0" w:color="auto"/>
+              <w:left w:val="single" w:sz="4" w:space="0" w:color="auto"/>
+              <w:bottom w:val="single" w:sz="4" w:space="0" w:color="auto"/>
+              <w:right w:val="single" w:sz="4" w:space="0" w:color="auto"/>
             </w:tcBorders>
             <w:shd w:val="clear" w:color="auto" w:fill="auto"/>
           </w:tcPr>
@@ -1411,121 +1645,257 @@
                 <w:lang w:val="uk-UA"/>
               </w:rPr>
             </w:pPr>
-            <w:r>
-              <w:rPr>
-                <w:lang w:val="uk-UA"/>
+          </w:p>
+        </w:tc>
+        <w:tc>
+          <w:tcPr>
+            <w:tcW w:w="1071" w:type="dxa"/>
+            <w:tcBorders>
+              <w:top w:val="single" w:sz="4" w:space="0" w:color="auto"/>
+              <w:left w:val="single" w:sz="4" w:space="0" w:color="auto"/>
+              <w:bottom w:val="single" w:sz="4" w:space="0" w:color="auto"/>
+              <w:right w:val="single" w:sz="4" w:space="0" w:color="auto"/>
+            </w:tcBorders>
+            <w:shd w:val="clear" w:color="auto" w:fill="auto"/>
+          </w:tcPr>
+          <w:p>
+            <w:pPr>
+              <w:pStyle w:val="TableContents"/>
+              <w:jc w:val="center"/>
+              <w:rPr>
+                <w:rFonts w:hint="eastAsia"/>
+                <w:lang w:val="uk-UA"/>
+              </w:rPr>
+            </w:pPr>
+          </w:p>
+        </w:tc>
+        <w:tc>
+          <w:tcPr>
+            <w:tcW w:w="697" w:type="dxa"/>
+            <w:tcBorders>
+              <w:top w:val="single" w:sz="4" w:space="0" w:color="auto"/>
+              <w:left w:val="single" w:sz="4" w:space="0" w:color="auto"/>
+              <w:bottom w:val="single" w:sz="4" w:space="0" w:color="auto"/>
+              <w:right w:val="single" w:sz="4" w:space="0" w:color="auto"/>
+            </w:tcBorders>
+            <w:shd w:val="clear" w:color="auto" w:fill="auto"/>
+          </w:tcPr>
+          <w:p>
+            <w:pPr>
+              <w:pStyle w:val="TableContents"/>
+              <w:jc w:val="center"/>
+              <w:rPr>
+                <w:rFonts w:hint="eastAsia"/>
+                <w:lang w:val="uk-UA"/>
+              </w:rPr>
+            </w:pPr>
+          </w:p>
+        </w:tc>
+        <w:tc>
+          <w:tcPr>
+            <w:tcW w:w="870" w:type="dxa"/>
+            <w:tcBorders>
+              <w:top w:val="single" w:sz="4" w:space="0" w:color="auto"/>
+              <w:left w:val="single" w:sz="4" w:space="0" w:color="auto"/>
+              <w:bottom w:val="single" w:sz="4" w:space="0" w:color="auto"/>
+              <w:right w:val="single" w:sz="4" w:space="0" w:color="auto"/>
+            </w:tcBorders>
+            <w:shd w:val="clear" w:color="auto" w:fill="auto"/>
+          </w:tcPr>
+          <w:p>
+            <w:pPr>
+              <w:pStyle w:val="TableContents"/>
+              <w:jc w:val="center"/>
+              <w:rPr>
+                <w:rFonts w:hint="eastAsia"/>
+                <w:lang w:val="uk-UA"/>
+              </w:rPr>
+            </w:pPr>
+          </w:p>
+        </w:tc>
+        <w:tc>
+          <w:tcPr>
+            <w:tcW w:w="709" w:type="dxa"/>
+            <w:tcBorders>
+              <w:top w:val="single" w:sz="4" w:space="0" w:color="auto"/>
+              <w:left w:val="single" w:sz="4" w:space="0" w:color="auto"/>
+              <w:bottom w:val="single" w:sz="4" w:space="0" w:color="auto"/>
+              <w:right w:val="single" w:sz="4" w:space="0" w:color="auto"/>
+            </w:tcBorders>
+            <w:shd w:val="clear" w:color="auto" w:fill="auto"/>
+          </w:tcPr>
+          <w:p>
+            <w:pPr>
+              <w:pStyle w:val="TableContents"/>
+              <w:rPr>
+                <w:rFonts w:hint="eastAsia"/>
+                <w:lang w:val="uk-UA"/>
+              </w:rPr>
+            </w:pPr>
+          </w:p>
+        </w:tc>
+      </w:tr>
+    </w:tbl>
+    <w:p/>
+    <w:tbl>
+      <w:tblPr>
+        <w:tblStyle w:val="a6"/>
+        <w:tblW w:w="0" w:type="auto"/>
+        <w:tblInd w:w="113" w:type="dxa"/>
+        <w:tblLook w:val="04A0" w:firstRow="1" w:lastRow="0" w:firstColumn="1" w:lastColumn="0" w:noHBand="0" w:noVBand="1"/>
+      </w:tblPr>
+      <w:tblGrid>
+        <w:gridCol w:w="2310"/>
+        <w:gridCol w:w="1290"/>
+        <w:gridCol w:w="1801"/>
+        <w:gridCol w:w="311"/>
+        <w:gridCol w:w="3291"/>
+      </w:tblGrid>
+      <w:tr>
+        <w:tc>
+          <w:tcPr>
+            <w:tcW w:w="2310" w:type="dxa"/>
+          </w:tcPr>
+          <w:p>
+            <w:r>
+              <w:rPr>
+                <w:b/>
+                <w:bCs/>
+                <w:lang w:val="uk-UA"/>
+              </w:rPr>
+              <w:t xml:space="preserve">Директор центру                    </w:t>
+            </w:r>
+            <w:r>
+              <w:rPr>
+                <w:b/>
+                <w:bCs/>
+                <w:lang w:val="en-US"/>
+              </w:rPr>
+              <w:t xml:space="preserve">            </w:t>
+            </w:r>
+            <w:r>
+              <w:rPr>
+                <w:b/>
+                <w:bCs/>
+                <w:lang w:val="en-US"/>
+              </w:rPr>
+              <w:t xml:space="preserve">      </w:t>
+            </w:r>
+            <w:r>
+              <w:rPr>
+                <w:b/>
+                <w:bCs/>
+                <w:lang w:val="uk-UA"/>
+              </w:rPr>
+              <w:t xml:space="preserve"> </w:t>
+            </w:r>
+          </w:p>
+        </w:tc>
+        <w:tc>
+          <w:tcPr>
+            <w:tcW w:w="1290" w:type="dxa"/>
+          </w:tcPr>
+          <w:p/>
+        </w:tc>
+        <w:tc>
+          <w:tcPr>
+            <w:tcW w:w="1801" w:type="dxa"/>
+          </w:tcPr>
+          <w:p/>
+        </w:tc>
+        <w:tc>
+          <w:tcPr>
+            <w:tcW w:w="311" w:type="dxa"/>
+          </w:tcPr>
+          <w:p/>
+        </w:tc>
+        <w:tc>
+          <w:tcPr>
+            <w:tcW w:w="3291" w:type="dxa"/>
+          </w:tcPr>
+          <w:p>
+            <w:pPr>
+              <w:rPr>
+                <w:b/>
+                <w:bCs/>
+                <w:lang w:val="en-US"/>
+              </w:rPr>
+            </w:pPr>
+            <w:r>
+              <w:rPr>
+                <w:lang w:val="en-US"/>
+              </w:rPr>
+              <w:t xml:space="preserve">    </w:t>
+            </w:r>
+            <w:r>
+              <w:rPr>
+                <w:b/>
+                <w:bCs/>
+                <w:lang w:val="en-US"/>
               </w:rPr>
               <w:t>#</w:t>
             </w:r>
             <w:proofErr w:type="spellStart"/>
             <w:r>
               <w:rPr>
-                <w:lang w:val="uk-UA"/>
-              </w:rPr>
-              <w:t>TeacherInitials</w:t>
+                <w:b/>
+                <w:bCs/>
+                <w:lang w:val="en-US"/>
+              </w:rPr>
+              <w:t>DeanInitials</w:t>
             </w:r>
             <w:proofErr w:type="spellEnd"/>
           </w:p>
         </w:tc>
-        <w:tc>
-          <w:tcPr>
-            <w:tcW w:w="1145" w:type="dxa"/>
-            <w:tcBorders>
-              <w:left w:val="single" w:sz="2" w:space="0" w:color="000000"/>
-              <w:bottom w:val="single" w:sz="2" w:space="0" w:color="000000"/>
-            </w:tcBorders>
-            <w:shd w:val="clear" w:color="auto" w:fill="auto"/>
-          </w:tcPr>
-          <w:p>
-            <w:pPr>
-              <w:pStyle w:val="TableContents"/>
-              <w:jc w:val="center"/>
-              <w:rPr>
-                <w:rFonts w:hint="eastAsia"/>
-                <w:lang w:val="uk-UA"/>
-              </w:rPr>
-            </w:pPr>
-          </w:p>
-        </w:tc>
-        <w:tc>
-          <w:tcPr>
-            <w:tcW w:w="1125" w:type="dxa"/>
-            <w:tcBorders>
-              <w:left w:val="single" w:sz="2" w:space="0" w:color="000000"/>
-              <w:bottom w:val="single" w:sz="2" w:space="0" w:color="000000"/>
-            </w:tcBorders>
-            <w:shd w:val="clear" w:color="auto" w:fill="auto"/>
-          </w:tcPr>
-          <w:p>
-            <w:pPr>
-              <w:pStyle w:val="TableContents"/>
-              <w:jc w:val="center"/>
-              <w:rPr>
-                <w:rFonts w:hint="eastAsia"/>
-                <w:lang w:val="uk-UA"/>
-              </w:rPr>
-            </w:pPr>
-          </w:p>
-        </w:tc>
-        <w:tc>
-          <w:tcPr>
-            <w:tcW w:w="798" w:type="dxa"/>
-            <w:tcBorders>
-              <w:left w:val="single" w:sz="2" w:space="0" w:color="000000"/>
-              <w:bottom w:val="single" w:sz="2" w:space="0" w:color="000000"/>
-            </w:tcBorders>
-            <w:shd w:val="clear" w:color="auto" w:fill="auto"/>
-          </w:tcPr>
-          <w:p>
-            <w:pPr>
-              <w:pStyle w:val="TableContents"/>
-              <w:jc w:val="center"/>
-              <w:rPr>
-                <w:rFonts w:hint="eastAsia"/>
-                <w:lang w:val="uk-UA"/>
-              </w:rPr>
-            </w:pPr>
-          </w:p>
-        </w:tc>
-        <w:tc>
-          <w:tcPr>
-            <w:tcW w:w="798" w:type="dxa"/>
-            <w:tcBorders>
-              <w:left w:val="single" w:sz="2" w:space="0" w:color="000000"/>
-              <w:bottom w:val="single" w:sz="2" w:space="0" w:color="000000"/>
-            </w:tcBorders>
-            <w:shd w:val="clear" w:color="auto" w:fill="auto"/>
-          </w:tcPr>
-          <w:p>
-            <w:pPr>
-              <w:pStyle w:val="TableContents"/>
-              <w:jc w:val="center"/>
-              <w:rPr>
-                <w:rFonts w:hint="eastAsia"/>
-                <w:lang w:val="uk-UA"/>
-              </w:rPr>
-            </w:pPr>
-          </w:p>
-        </w:tc>
-        <w:tc>
-          <w:tcPr>
-            <w:tcW w:w="786" w:type="dxa"/>
-            <w:tcBorders>
-              <w:left w:val="single" w:sz="2" w:space="0" w:color="000000"/>
-              <w:bottom w:val="single" w:sz="2" w:space="0" w:color="000000"/>
-              <w:right w:val="single" w:sz="2" w:space="0" w:color="000000"/>
-            </w:tcBorders>
-            <w:shd w:val="clear" w:color="auto" w:fill="auto"/>
-          </w:tcPr>
-          <w:p>
-            <w:pPr>
-              <w:pStyle w:val="TableContents"/>
-              <w:jc w:val="center"/>
-              <w:rPr>
-                <w:rFonts w:hint="eastAsia"/>
-                <w:lang w:val="uk-UA"/>
-              </w:rPr>
-            </w:pPr>
+      </w:tr>
+      <w:tr>
+        <w:tc>
+          <w:tcPr>
+            <w:tcW w:w="2310" w:type="dxa"/>
+          </w:tcPr>
+          <w:p/>
+        </w:tc>
+        <w:tc>
+          <w:tcPr>
+            <w:tcW w:w="1290" w:type="dxa"/>
+          </w:tcPr>
+          <w:p/>
+        </w:tc>
+        <w:tc>
+          <w:tcPr>
+            <w:tcW w:w="1801" w:type="dxa"/>
+          </w:tcPr>
+          <w:p>
+            <w:pPr>
+              <w:rPr>
+                <w:lang w:val="uk-UA"/>
+              </w:rPr>
+            </w:pPr>
+            <w:r>
+              <w:rPr>
+                <w:lang w:val="uk-UA"/>
+              </w:rPr>
+              <w:t>(підпис)</w:t>
+            </w:r>
+          </w:p>
+        </w:tc>
+        <w:tc>
+          <w:tcPr>
+            <w:tcW w:w="311" w:type="dxa"/>
+          </w:tcPr>
+          <w:p/>
+        </w:tc>
+        <w:tc>
+          <w:tcPr>
+            <w:tcW w:w="3291" w:type="dxa"/>
+          </w:tcPr>
+          <w:p>
+            <w:r>
+              <w:rPr>
+                <w:lang w:val="uk-UA"/>
+              </w:rPr>
+              <w:t>(прізвище та ініціали)</w:t>
+            </w:r>
           </w:p>
         </w:tc>
       </w:tr>
@@ -1533,122 +1903,7 @@
     <w:p>
       <w:pPr>
         <w:rPr>
-          <w:rFonts w:hint="eastAsia"/>
-        </w:rPr>
-      </w:pPr>
-    </w:p>
-    <w:p>
-      <w:pPr>
-        <w:rPr>
-          <w:rFonts w:hint="eastAsia"/>
-        </w:rPr>
-      </w:pPr>
-    </w:p>
-    <w:p>
-      <w:pPr>
-        <w:jc w:val="center"/>
-        <w:rPr>
-          <w:rFonts w:hint="eastAsia"/>
-          <w:b/>
-          <w:bCs/>
-          <w:lang w:val="uk-UA"/>
-        </w:rPr>
-      </w:pPr>
-      <w:r>
-        <w:rPr>
-          <w:b/>
-          <w:bCs/>
-          <w:lang w:val="uk-UA"/>
-        </w:rPr>
-        <w:t>Директор центр                    _______________ _____</w:t>
-      </w:r>
-      <w:r>
-        <w:rPr>
-          <w:b/>
-          <w:bCs/>
-          <w:u w:val="single"/>
-          <w:lang w:val="uk-UA"/>
-        </w:rPr>
-        <w:t>#</w:t>
-      </w:r>
-      <w:r>
-        <w:rPr>
-          <w:b/>
-          <w:bCs/>
-          <w:u w:val="single"/>
-          <w:lang w:val="en-US"/>
-        </w:rPr>
-        <w:t>Dea</w:t>
-      </w:r>
-      <w:r>
-        <w:rPr>
-          <w:b/>
-          <w:bCs/>
-          <w:u w:val="single"/>
-          <w:lang w:val="en-US"/>
-        </w:rPr>
-        <w:t>nInitials</w:t>
-      </w:r>
-      <w:bookmarkStart w:id="0" w:name="_GoBack"/>
-      <w:bookmarkEnd w:id="0"/>
-      <w:r>
-        <w:rPr>
-          <w:b/>
-          <w:bCs/>
-          <w:lang w:val="uk-UA"/>
-        </w:rPr>
-        <w:t>_____</w:t>
-      </w:r>
-    </w:p>
-    <w:p>
-      <w:pPr>
-        <w:rPr>
-          <w:rFonts w:hint="eastAsia"/>
-          <w:lang w:val="uk-UA"/>
-        </w:rPr>
-      </w:pPr>
-      <w:r>
-        <w:rPr>
-          <w:lang w:val="uk-UA"/>
-        </w:rPr>
-        <w:tab/>
-      </w:r>
-      <w:r>
-        <w:rPr>
-          <w:lang w:val="uk-UA"/>
-        </w:rPr>
-        <w:tab/>
-      </w:r>
-      <w:r>
-        <w:rPr>
-          <w:lang w:val="uk-UA"/>
-        </w:rPr>
-        <w:tab/>
-      </w:r>
-      <w:r>
-        <w:rPr>
-          <w:lang w:val="uk-UA"/>
-        </w:rPr>
-        <w:tab/>
-      </w:r>
-      <w:r>
-        <w:rPr>
-          <w:lang w:val="uk-UA"/>
-        </w:rPr>
-        <w:tab/>
-      </w:r>
-      <w:r>
-        <w:rPr>
-          <w:lang w:val="uk-UA"/>
-        </w:rPr>
-        <w:tab/>
-        <w:t xml:space="preserve">    (підпис)             (прізвище та ініціали)</w:t>
-      </w:r>
-    </w:p>
-    <w:p>
-      <w:pPr>
-        <w:rPr>
-          <w:rFonts w:ascii="TimesNewRomanPS-BoldMT" w:hAnsi="TimesNewRomanPS-BoldMT" w:hint="eastAsia"/>
+          <w:rFonts w:ascii="TimesNewRomanPS-BoldMT" w:hAnsi="TimesNewRomanPS-BoldMT"/>
           <w:b/>
           <w:color w:val="000000"/>
           <w:kern w:val="0"/>
@@ -1656,61 +1911,93 @@
         </w:rPr>
       </w:pPr>
     </w:p>
-    <w:p>
-      <w:pPr>
-        <w:jc w:val="center"/>
-        <w:rPr>
-          <w:rFonts w:ascii="TimesNewRomanPS-BoldMT" w:hAnsi="TimesNewRomanPS-BoldMT" w:hint="eastAsia"/>
-          <w:b/>
-          <w:color w:val="000000"/>
-          <w:kern w:val="0"/>
-          <w:lang w:val="uk-UA"/>
-        </w:rPr>
-      </w:pPr>
-      <w:r>
-        <w:rPr>
-          <w:rFonts w:ascii="TimesNewRomanPS-BoldMT" w:hAnsi="TimesNewRomanPS-BoldMT"/>
-          <w:b/>
-          <w:color w:val="000000"/>
-          <w:kern w:val="0"/>
-          <w:lang w:val="uk-UA"/>
-        </w:rPr>
-        <w:tab/>
-      </w:r>
-      <w:r>
-        <w:rPr>
-          <w:rFonts w:ascii="TimesNewRomanPS-BoldMT" w:hAnsi="TimesNewRomanPS-BoldMT"/>
-          <w:b/>
-          <w:color w:val="000000"/>
-          <w:kern w:val="0"/>
-          <w:lang w:val="uk-UA"/>
-        </w:rPr>
-        <w:tab/>
-        <w:t xml:space="preserve">Підсумки складання екзамену (заліку) </w:t>
-      </w:r>
-    </w:p>
     <w:tbl>
       <w:tblPr>
-        <w:tblW w:w="10084" w:type="dxa"/>
-        <w:tblInd w:w="-108" w:type="dxa"/>
-        <w:tblCellMar>
-          <w:top w:w="80" w:type="dxa"/>
-          <w:left w:w="80" w:type="dxa"/>
-          <w:bottom w:w="80" w:type="dxa"/>
-          <w:right w:w="80" w:type="dxa"/>
-        </w:tblCellMar>
+        <w:tblW w:w="9838" w:type="dxa"/>
+        <w:tblInd w:w="-80" w:type="dxa"/>
+        <w:tblBorders>
+          <w:top w:val="single" w:sz="4" w:space="0" w:color="auto"/>
+          <w:left w:val="single" w:sz="4" w:space="0" w:color="auto"/>
+          <w:bottom w:val="single" w:sz="4" w:space="0" w:color="auto"/>
+          <w:right w:val="single" w:sz="4" w:space="0" w:color="auto"/>
+          <w:insideH w:val="single" w:sz="4" w:space="0" w:color="auto"/>
+          <w:insideV w:val="single" w:sz="4" w:space="0" w:color="auto"/>
+        </w:tblBorders>
         <w:tblLook w:val="0000" w:firstRow="0" w:lastRow="0" w:firstColumn="0" w:lastColumn="0" w:noHBand="0" w:noVBand="0"/>
       </w:tblPr>
       <w:tblGrid>
-        <w:gridCol w:w="1534"/>
-        <w:gridCol w:w="1350"/>
-        <w:gridCol w:w="3703"/>
-        <w:gridCol w:w="3497"/>
+        <w:gridCol w:w="1495"/>
+        <w:gridCol w:w="1316"/>
+        <w:gridCol w:w="3612"/>
+        <w:gridCol w:w="3415"/>
       </w:tblGrid>
       <w:tr>
-        <w:tc>
-          <w:tcPr>
-            <w:tcW w:w="1534" w:type="dxa"/>
+        <w:trPr>
+          <w:trHeight w:val="144"/>
+        </w:trPr>
+        <w:tc>
+          <w:tcPr>
+            <w:tcW w:w="9838" w:type="dxa"/>
+            <w:gridSpan w:val="4"/>
+          </w:tcPr>
+          <w:p>
+            <w:pPr>
+              <w:jc w:val="center"/>
+              <w:rPr>
+                <w:rFonts w:ascii="TimesNewRomanPS-BoldMT" w:hAnsi="TimesNewRomanPS-BoldMT" w:hint="eastAsia"/>
+                <w:b/>
+                <w:color w:val="000000"/>
+                <w:kern w:val="0"/>
+                <w:lang w:val="uk-UA"/>
+              </w:rPr>
+            </w:pPr>
+            <w:r>
+              <w:rPr>
+                <w:rFonts w:ascii="TimesNewRomanPS-BoldMT" w:hAnsi="TimesNewRomanPS-BoldMT"/>
+                <w:b/>
+                <w:color w:val="000000"/>
+                <w:kern w:val="0"/>
+                <w:lang w:val="uk-UA"/>
+              </w:rPr>
+              <w:tab/>
+            </w:r>
+            <w:r>
+              <w:rPr>
+                <w:rFonts w:ascii="TimesNewRomanPS-BoldMT" w:hAnsi="TimesNewRomanPS-BoldMT"/>
+                <w:b/>
+                <w:color w:val="000000"/>
+                <w:kern w:val="0"/>
+                <w:lang w:val="uk-UA"/>
+              </w:rPr>
+              <w:tab/>
+              <w:t xml:space="preserve">Підсумки складання екзамену (заліку) </w:t>
+            </w:r>
+          </w:p>
+        </w:tc>
+      </w:tr>
+      <w:tr>
+        <w:tblPrEx>
+          <w:tblBorders>
+            <w:top w:val="none" w:sz="0" w:space="0" w:color="auto"/>
+            <w:left w:val="none" w:sz="0" w:space="0" w:color="auto"/>
+            <w:bottom w:val="none" w:sz="0" w:space="0" w:color="auto"/>
+            <w:right w:val="none" w:sz="0" w:space="0" w:color="auto"/>
+            <w:insideH w:val="none" w:sz="0" w:space="0" w:color="auto"/>
+            <w:insideV w:val="none" w:sz="0" w:space="0" w:color="auto"/>
+          </w:tblBorders>
+          <w:tblCellMar>
+            <w:top w:w="80" w:type="dxa"/>
+            <w:left w:w="80" w:type="dxa"/>
+            <w:bottom w:w="80" w:type="dxa"/>
+            <w:right w:w="80" w:type="dxa"/>
+          </w:tblCellMar>
+        </w:tblPrEx>
+        <w:trPr>
+          <w:trHeight w:val="172"/>
+        </w:trPr>
+        <w:tc>
+          <w:tcPr>
+            <w:tcW w:w="1495" w:type="dxa"/>
             <w:vMerge w:val="restart"/>
             <w:tcBorders>
               <w:top w:val="single" w:sz="8" w:space="0" w:color="000000"/>
@@ -1739,7 +2026,7 @@
         </w:tc>
         <w:tc>
           <w:tcPr>
-            <w:tcW w:w="1350" w:type="dxa"/>
+            <w:tcW w:w="1316" w:type="dxa"/>
             <w:vMerge w:val="restart"/>
             <w:tcBorders>
               <w:top w:val="single" w:sz="8" w:space="0" w:color="000000"/>
@@ -1770,7 +2057,7 @@
         </w:tc>
         <w:tc>
           <w:tcPr>
-            <w:tcW w:w="7200" w:type="dxa"/>
+            <w:tcW w:w="7025" w:type="dxa"/>
             <w:gridSpan w:val="2"/>
             <w:tcBorders>
               <w:top w:val="single" w:sz="8" w:space="0" w:color="000000"/>
@@ -1801,9 +2088,28 @@
         </w:tc>
       </w:tr>
       <w:tr>
-        <w:tc>
-          <w:tcPr>
-            <w:tcW w:w="1534" w:type="dxa"/>
+        <w:tblPrEx>
+          <w:tblBorders>
+            <w:top w:val="none" w:sz="0" w:space="0" w:color="auto"/>
+            <w:left w:val="none" w:sz="0" w:space="0" w:color="auto"/>
+            <w:bottom w:val="none" w:sz="0" w:space="0" w:color="auto"/>
+            <w:right w:val="none" w:sz="0" w:space="0" w:color="auto"/>
+            <w:insideH w:val="none" w:sz="0" w:space="0" w:color="auto"/>
+            <w:insideV w:val="none" w:sz="0" w:space="0" w:color="auto"/>
+          </w:tblBorders>
+          <w:tblCellMar>
+            <w:top w:w="80" w:type="dxa"/>
+            <w:left w:w="80" w:type="dxa"/>
+            <w:bottom w:w="80" w:type="dxa"/>
+            <w:right w:w="80" w:type="dxa"/>
+          </w:tblCellMar>
+        </w:tblPrEx>
+        <w:trPr>
+          <w:trHeight w:val="185"/>
+        </w:trPr>
+        <w:tc>
+          <w:tcPr>
+            <w:tcW w:w="1495" w:type="dxa"/>
             <w:vMerge/>
             <w:tcBorders>
               <w:top w:val="single" w:sz="8" w:space="0" w:color="000000"/>
@@ -1823,7 +2129,7 @@
         </w:tc>
         <w:tc>
           <w:tcPr>
-            <w:tcW w:w="1350" w:type="dxa"/>
+            <w:tcW w:w="1316" w:type="dxa"/>
             <w:vMerge/>
             <w:tcBorders>
               <w:top w:val="single" w:sz="8" w:space="0" w:color="000000"/>
@@ -1844,7 +2150,7 @@
         </w:tc>
         <w:tc>
           <w:tcPr>
-            <w:tcW w:w="3703" w:type="dxa"/>
+            <w:tcW w:w="3612" w:type="dxa"/>
             <w:tcBorders>
               <w:top w:val="single" w:sz="8" w:space="0" w:color="000000"/>
               <w:left w:val="single" w:sz="8" w:space="0" w:color="000000"/>
@@ -1875,7 +2181,7 @@
         </w:tc>
         <w:tc>
           <w:tcPr>
-            <w:tcW w:w="3497" w:type="dxa"/>
+            <w:tcW w:w="3412" w:type="dxa"/>
             <w:tcBorders>
               <w:top w:val="single" w:sz="8" w:space="0" w:color="000000"/>
               <w:left w:val="single" w:sz="8" w:space="0" w:color="000000"/>
@@ -1906,9 +2212,28 @@
         </w:tc>
       </w:tr>
       <w:tr>
-        <w:tc>
-          <w:tcPr>
-            <w:tcW w:w="1534" w:type="dxa"/>
+        <w:tblPrEx>
+          <w:tblBorders>
+            <w:top w:val="none" w:sz="0" w:space="0" w:color="auto"/>
+            <w:left w:val="none" w:sz="0" w:space="0" w:color="auto"/>
+            <w:bottom w:val="none" w:sz="0" w:space="0" w:color="auto"/>
+            <w:right w:val="none" w:sz="0" w:space="0" w:color="auto"/>
+            <w:insideH w:val="none" w:sz="0" w:space="0" w:color="auto"/>
+            <w:insideV w:val="none" w:sz="0" w:space="0" w:color="auto"/>
+          </w:tblBorders>
+          <w:tblCellMar>
+            <w:top w:w="80" w:type="dxa"/>
+            <w:left w:w="80" w:type="dxa"/>
+            <w:bottom w:w="80" w:type="dxa"/>
+            <w:right w:w="80" w:type="dxa"/>
+          </w:tblCellMar>
+        </w:tblPrEx>
+        <w:trPr>
+          <w:trHeight w:val="132"/>
+        </w:trPr>
+        <w:tc>
+          <w:tcPr>
+            <w:tcW w:w="1495" w:type="dxa"/>
             <w:tcBorders>
               <w:top w:val="single" w:sz="8" w:space="0" w:color="000000"/>
               <w:left w:val="single" w:sz="8" w:space="0" w:color="000000"/>
@@ -1936,7 +2261,7 @@
         </w:tc>
         <w:tc>
           <w:tcPr>
-            <w:tcW w:w="1350" w:type="dxa"/>
+            <w:tcW w:w="1316" w:type="dxa"/>
             <w:tcBorders>
               <w:top w:val="single" w:sz="8" w:space="0" w:color="000000"/>
               <w:left w:val="single" w:sz="8" w:space="0" w:color="000000"/>
@@ -1966,7 +2291,7 @@
         </w:tc>
         <w:tc>
           <w:tcPr>
-            <w:tcW w:w="3703" w:type="dxa"/>
+            <w:tcW w:w="3612" w:type="dxa"/>
             <w:tcBorders>
               <w:top w:val="single" w:sz="8" w:space="0" w:color="000000"/>
               <w:left w:val="single" w:sz="8" w:space="0" w:color="000000"/>
@@ -1996,7 +2321,7 @@
         </w:tc>
         <w:tc>
           <w:tcPr>
-            <w:tcW w:w="3497" w:type="dxa"/>
+            <w:tcW w:w="3412" w:type="dxa"/>
             <w:vMerge w:val="restart"/>
             <w:tcBorders>
               <w:top w:val="single" w:sz="8" w:space="0" w:color="000000"/>
@@ -2062,9 +2387,28 @@
         </w:tc>
       </w:tr>
       <w:tr>
-        <w:tc>
-          <w:tcPr>
-            <w:tcW w:w="1534" w:type="dxa"/>
+        <w:tblPrEx>
+          <w:tblBorders>
+            <w:top w:val="none" w:sz="0" w:space="0" w:color="auto"/>
+            <w:left w:val="none" w:sz="0" w:space="0" w:color="auto"/>
+            <w:bottom w:val="none" w:sz="0" w:space="0" w:color="auto"/>
+            <w:right w:val="none" w:sz="0" w:space="0" w:color="auto"/>
+            <w:insideH w:val="none" w:sz="0" w:space="0" w:color="auto"/>
+            <w:insideV w:val="none" w:sz="0" w:space="0" w:color="auto"/>
+          </w:tblBorders>
+          <w:tblCellMar>
+            <w:top w:w="80" w:type="dxa"/>
+            <w:left w:w="80" w:type="dxa"/>
+            <w:bottom w:w="80" w:type="dxa"/>
+            <w:right w:w="80" w:type="dxa"/>
+          </w:tblCellMar>
+        </w:tblPrEx>
+        <w:trPr>
+          <w:trHeight w:val="138"/>
+        </w:trPr>
+        <w:tc>
+          <w:tcPr>
+            <w:tcW w:w="1495" w:type="dxa"/>
             <w:tcBorders>
               <w:top w:val="single" w:sz="8" w:space="0" w:color="000000"/>
               <w:left w:val="single" w:sz="8" w:space="0" w:color="000000"/>
@@ -2092,7 +2436,7 @@
         </w:tc>
         <w:tc>
           <w:tcPr>
-            <w:tcW w:w="1350" w:type="dxa"/>
+            <w:tcW w:w="1316" w:type="dxa"/>
             <w:tcBorders>
               <w:top w:val="single" w:sz="8" w:space="0" w:color="000000"/>
               <w:left w:val="single" w:sz="8" w:space="0" w:color="000000"/>
@@ -2122,7 +2466,7 @@
         </w:tc>
         <w:tc>
           <w:tcPr>
-            <w:tcW w:w="3703" w:type="dxa"/>
+            <w:tcW w:w="3612" w:type="dxa"/>
             <w:vMerge w:val="restart"/>
             <w:tcBorders>
               <w:top w:val="single" w:sz="8" w:space="0" w:color="000000"/>
@@ -2154,7 +2498,7 @@
         </w:tc>
         <w:tc>
           <w:tcPr>
-            <w:tcW w:w="3497" w:type="dxa"/>
+            <w:tcW w:w="3412" w:type="dxa"/>
             <w:vMerge/>
             <w:tcBorders>
               <w:top w:val="single" w:sz="8" w:space="0" w:color="000000"/>
@@ -2175,9 +2519,28 @@
         </w:tc>
       </w:tr>
       <w:tr>
-        <w:tc>
-          <w:tcPr>
-            <w:tcW w:w="1534" w:type="dxa"/>
+        <w:tblPrEx>
+          <w:tblBorders>
+            <w:top w:val="none" w:sz="0" w:space="0" w:color="auto"/>
+            <w:left w:val="none" w:sz="0" w:space="0" w:color="auto"/>
+            <w:bottom w:val="none" w:sz="0" w:space="0" w:color="auto"/>
+            <w:right w:val="none" w:sz="0" w:space="0" w:color="auto"/>
+            <w:insideH w:val="none" w:sz="0" w:space="0" w:color="auto"/>
+            <w:insideV w:val="none" w:sz="0" w:space="0" w:color="auto"/>
+          </w:tblBorders>
+          <w:tblCellMar>
+            <w:top w:w="80" w:type="dxa"/>
+            <w:left w:w="80" w:type="dxa"/>
+            <w:bottom w:w="80" w:type="dxa"/>
+            <w:right w:w="80" w:type="dxa"/>
+          </w:tblCellMar>
+        </w:tblPrEx>
+        <w:trPr>
+          <w:trHeight w:val="132"/>
+        </w:trPr>
+        <w:tc>
+          <w:tcPr>
+            <w:tcW w:w="1495" w:type="dxa"/>
             <w:tcBorders>
               <w:top w:val="single" w:sz="8" w:space="0" w:color="000000"/>
               <w:left w:val="single" w:sz="8" w:space="0" w:color="000000"/>
@@ -2205,7 +2568,7 @@
         </w:tc>
         <w:tc>
           <w:tcPr>
-            <w:tcW w:w="1350" w:type="dxa"/>
+            <w:tcW w:w="1316" w:type="dxa"/>
             <w:tcBorders>
               <w:top w:val="single" w:sz="8" w:space="0" w:color="000000"/>
               <w:left w:val="single" w:sz="8" w:space="0" w:color="000000"/>
@@ -2235,7 +2598,7 @@
         </w:tc>
         <w:tc>
           <w:tcPr>
-            <w:tcW w:w="3703" w:type="dxa"/>
+            <w:tcW w:w="3612" w:type="dxa"/>
             <w:vMerge/>
             <w:tcBorders>
               <w:top w:val="single" w:sz="8" w:space="0" w:color="000000"/>
@@ -2257,7 +2620,7 @@
         </w:tc>
         <w:tc>
           <w:tcPr>
-            <w:tcW w:w="3497" w:type="dxa"/>
+            <w:tcW w:w="3412" w:type="dxa"/>
             <w:vMerge/>
             <w:tcBorders>
               <w:top w:val="single" w:sz="8" w:space="0" w:color="000000"/>
@@ -2278,9 +2641,28 @@
         </w:tc>
       </w:tr>
       <w:tr>
-        <w:tc>
-          <w:tcPr>
-            <w:tcW w:w="1534" w:type="dxa"/>
+        <w:tblPrEx>
+          <w:tblBorders>
+            <w:top w:val="none" w:sz="0" w:space="0" w:color="auto"/>
+            <w:left w:val="none" w:sz="0" w:space="0" w:color="auto"/>
+            <w:bottom w:val="none" w:sz="0" w:space="0" w:color="auto"/>
+            <w:right w:val="none" w:sz="0" w:space="0" w:color="auto"/>
+            <w:insideH w:val="none" w:sz="0" w:space="0" w:color="auto"/>
+            <w:insideV w:val="none" w:sz="0" w:space="0" w:color="auto"/>
+          </w:tblBorders>
+          <w:tblCellMar>
+            <w:top w:w="80" w:type="dxa"/>
+            <w:left w:w="80" w:type="dxa"/>
+            <w:bottom w:w="80" w:type="dxa"/>
+            <w:right w:w="80" w:type="dxa"/>
+          </w:tblCellMar>
+        </w:tblPrEx>
+        <w:trPr>
+          <w:trHeight w:val="138"/>
+        </w:trPr>
+        <w:tc>
+          <w:tcPr>
+            <w:tcW w:w="1495" w:type="dxa"/>
             <w:tcBorders>
               <w:top w:val="single" w:sz="8" w:space="0" w:color="000000"/>
               <w:left w:val="single" w:sz="8" w:space="0" w:color="000000"/>
@@ -2308,7 +2690,7 @@
         </w:tc>
         <w:tc>
           <w:tcPr>
-            <w:tcW w:w="1350" w:type="dxa"/>
+            <w:tcW w:w="1316" w:type="dxa"/>
             <w:tcBorders>
               <w:top w:val="single" w:sz="8" w:space="0" w:color="000000"/>
               <w:left w:val="single" w:sz="8" w:space="0" w:color="000000"/>
@@ -2338,7 +2720,7 @@
         </w:tc>
         <w:tc>
           <w:tcPr>
-            <w:tcW w:w="3703" w:type="dxa"/>
+            <w:tcW w:w="3612" w:type="dxa"/>
             <w:vMerge w:val="restart"/>
             <w:tcBorders>
               <w:top w:val="single" w:sz="8" w:space="0" w:color="000000"/>
@@ -2370,7 +2752,7 @@
         </w:tc>
         <w:tc>
           <w:tcPr>
-            <w:tcW w:w="3497" w:type="dxa"/>
+            <w:tcW w:w="3412" w:type="dxa"/>
             <w:vMerge/>
             <w:tcBorders>
               <w:top w:val="single" w:sz="8" w:space="0" w:color="000000"/>
@@ -2391,9 +2773,28 @@
         </w:tc>
       </w:tr>
       <w:tr>
-        <w:tc>
-          <w:tcPr>
-            <w:tcW w:w="1534" w:type="dxa"/>
+        <w:tblPrEx>
+          <w:tblBorders>
+            <w:top w:val="none" w:sz="0" w:space="0" w:color="auto"/>
+            <w:left w:val="none" w:sz="0" w:space="0" w:color="auto"/>
+            <w:bottom w:val="none" w:sz="0" w:space="0" w:color="auto"/>
+            <w:right w:val="none" w:sz="0" w:space="0" w:color="auto"/>
+            <w:insideH w:val="none" w:sz="0" w:space="0" w:color="auto"/>
+            <w:insideV w:val="none" w:sz="0" w:space="0" w:color="auto"/>
+          </w:tblBorders>
+          <w:tblCellMar>
+            <w:top w:w="80" w:type="dxa"/>
+            <w:left w:w="80" w:type="dxa"/>
+            <w:bottom w:w="80" w:type="dxa"/>
+            <w:right w:w="80" w:type="dxa"/>
+          </w:tblCellMar>
+        </w:tblPrEx>
+        <w:trPr>
+          <w:trHeight w:val="138"/>
+        </w:trPr>
+        <w:tc>
+          <w:tcPr>
+            <w:tcW w:w="1495" w:type="dxa"/>
             <w:tcBorders>
               <w:top w:val="single" w:sz="8" w:space="0" w:color="000000"/>
               <w:left w:val="single" w:sz="8" w:space="0" w:color="000000"/>
@@ -2421,7 +2822,7 @@
         </w:tc>
         <w:tc>
           <w:tcPr>
-            <w:tcW w:w="1350" w:type="dxa"/>
+            <w:tcW w:w="1316" w:type="dxa"/>
             <w:tcBorders>
               <w:top w:val="single" w:sz="8" w:space="0" w:color="000000"/>
               <w:left w:val="single" w:sz="8" w:space="0" w:color="000000"/>
@@ -2451,7 +2852,7 @@
         </w:tc>
         <w:tc>
           <w:tcPr>
-            <w:tcW w:w="3703" w:type="dxa"/>
+            <w:tcW w:w="3612" w:type="dxa"/>
             <w:vMerge/>
             <w:tcBorders>
               <w:top w:val="single" w:sz="8" w:space="0" w:color="000000"/>
@@ -2473,7 +2874,7 @@
         </w:tc>
         <w:tc>
           <w:tcPr>
-            <w:tcW w:w="3497" w:type="dxa"/>
+            <w:tcW w:w="3412" w:type="dxa"/>
             <w:vMerge/>
             <w:tcBorders>
               <w:top w:val="single" w:sz="8" w:space="0" w:color="000000"/>
@@ -2494,9 +2895,28 @@
         </w:tc>
       </w:tr>
       <w:tr>
-        <w:tc>
-          <w:tcPr>
-            <w:tcW w:w="1534" w:type="dxa"/>
+        <w:tblPrEx>
+          <w:tblBorders>
+            <w:top w:val="none" w:sz="0" w:space="0" w:color="auto"/>
+            <w:left w:val="none" w:sz="0" w:space="0" w:color="auto"/>
+            <w:bottom w:val="none" w:sz="0" w:space="0" w:color="auto"/>
+            <w:right w:val="none" w:sz="0" w:space="0" w:color="auto"/>
+            <w:insideH w:val="none" w:sz="0" w:space="0" w:color="auto"/>
+            <w:insideV w:val="none" w:sz="0" w:space="0" w:color="auto"/>
+          </w:tblBorders>
+          <w:tblCellMar>
+            <w:top w:w="80" w:type="dxa"/>
+            <w:left w:w="80" w:type="dxa"/>
+            <w:bottom w:w="80" w:type="dxa"/>
+            <w:right w:w="80" w:type="dxa"/>
+          </w:tblCellMar>
+        </w:tblPrEx>
+        <w:trPr>
+          <w:trHeight w:val="132"/>
+        </w:trPr>
+        <w:tc>
+          <w:tcPr>
+            <w:tcW w:w="1495" w:type="dxa"/>
             <w:tcBorders>
               <w:top w:val="single" w:sz="8" w:space="0" w:color="000000"/>
               <w:left w:val="single" w:sz="8" w:space="0" w:color="000000"/>
@@ -2524,7 +2944,7 @@
         </w:tc>
         <w:tc>
           <w:tcPr>
-            <w:tcW w:w="1350" w:type="dxa"/>
+            <w:tcW w:w="1316" w:type="dxa"/>
             <w:tcBorders>
               <w:top w:val="single" w:sz="8" w:space="0" w:color="000000"/>
               <w:left w:val="single" w:sz="8" w:space="0" w:color="000000"/>
@@ -2554,7 +2974,7 @@
         </w:tc>
         <w:tc>
           <w:tcPr>
-            <w:tcW w:w="3703" w:type="dxa"/>
+            <w:tcW w:w="3612" w:type="dxa"/>
             <w:vMerge w:val="restart"/>
             <w:tcBorders>
               <w:top w:val="single" w:sz="8" w:space="0" w:color="000000"/>
@@ -2586,7 +3006,7 @@
         </w:tc>
         <w:tc>
           <w:tcPr>
-            <w:tcW w:w="3497" w:type="dxa"/>
+            <w:tcW w:w="3412" w:type="dxa"/>
             <w:vMerge w:val="restart"/>
             <w:tcBorders>
               <w:top w:val="single" w:sz="8" w:space="0" w:color="000000"/>
@@ -2618,12 +3038,28 @@
         </w:tc>
       </w:tr>
       <w:tr>
+        <w:tblPrEx>
+          <w:tblBorders>
+            <w:top w:val="none" w:sz="0" w:space="0" w:color="auto"/>
+            <w:left w:val="none" w:sz="0" w:space="0" w:color="auto"/>
+            <w:bottom w:val="none" w:sz="0" w:space="0" w:color="auto"/>
+            <w:right w:val="none" w:sz="0" w:space="0" w:color="auto"/>
+            <w:insideH w:val="none" w:sz="0" w:space="0" w:color="auto"/>
+            <w:insideV w:val="none" w:sz="0" w:space="0" w:color="auto"/>
+          </w:tblBorders>
+          <w:tblCellMar>
+            <w:top w:w="80" w:type="dxa"/>
+            <w:left w:w="80" w:type="dxa"/>
+            <w:bottom w:w="80" w:type="dxa"/>
+            <w:right w:w="80" w:type="dxa"/>
+          </w:tblCellMar>
+        </w:tblPrEx>
         <w:trPr>
-          <w:trHeight w:val="382"/>
+          <w:trHeight w:val="115"/>
         </w:trPr>
         <w:tc>
           <w:tcPr>
-            <w:tcW w:w="1534" w:type="dxa"/>
+            <w:tcW w:w="1495" w:type="dxa"/>
             <w:tcBorders>
               <w:top w:val="single" w:sz="8" w:space="0" w:color="000000"/>
               <w:left w:val="single" w:sz="8" w:space="0" w:color="000000"/>
@@ -2651,7 +3087,7 @@
         </w:tc>
         <w:tc>
           <w:tcPr>
-            <w:tcW w:w="1350" w:type="dxa"/>
+            <w:tcW w:w="1316" w:type="dxa"/>
             <w:tcBorders>
               <w:top w:val="single" w:sz="8" w:space="0" w:color="000000"/>
               <w:left w:val="single" w:sz="8" w:space="0" w:color="000000"/>
@@ -2679,7 +3115,7 @@
         </w:tc>
         <w:tc>
           <w:tcPr>
-            <w:tcW w:w="3703" w:type="dxa"/>
+            <w:tcW w:w="3612" w:type="dxa"/>
             <w:vMerge/>
             <w:tcBorders>
               <w:top w:val="single" w:sz="8" w:space="0" w:color="000000"/>
@@ -2700,7 +3136,7 @@
         </w:tc>
         <w:tc>
           <w:tcPr>
-            <w:tcW w:w="3497" w:type="dxa"/>
+            <w:tcW w:w="3412" w:type="dxa"/>
             <w:vMerge/>
             <w:tcBorders>
               <w:top w:val="single" w:sz="8" w:space="0" w:color="000000"/>
@@ -2721,13 +3157,7 @@
         </w:tc>
       </w:tr>
     </w:tbl>
-    <w:p>
-      <w:pPr>
-        <w:rPr>
-          <w:rFonts w:hint="eastAsia"/>
-        </w:rPr>
-      </w:pPr>
-    </w:p>
+    <w:p/>
     <w:sectPr>
       <w:pgSz w:w="11906" w:h="16838"/>
       <w:pgMar w:top="1134" w:right="1134" w:bottom="1134" w:left="1134" w:header="0" w:footer="0" w:gutter="0"/>
@@ -3217,6 +3647,22 @@
       <w:suppressLineNumbers/>
     </w:pPr>
   </w:style>
+  <w:style w:type="table" w:styleId="a6">
+    <w:name w:val="Table Grid"/>
+    <w:basedOn w:val="a1"/>
+    <w:uiPriority w:val="39"/>
+    <w:rsid w:val="000F528B"/>
+    <w:tblPr>
+      <w:tblBorders>
+        <w:top w:val="single" w:sz="4" w:space="0" w:color="auto"/>
+        <w:left w:val="single" w:sz="4" w:space="0" w:color="auto"/>
+        <w:bottom w:val="single" w:sz="4" w:space="0" w:color="auto"/>
+        <w:right w:val="single" w:sz="4" w:space="0" w:color="auto"/>
+        <w:insideH w:val="single" w:sz="4" w:space="0" w:color="auto"/>
+        <w:insideV w:val="single" w:sz="4" w:space="0" w:color="auto"/>
+      </w:tblBorders>
+    </w:tblPr>
+  </w:style>
 </w:styles>
 </file>
 

</xml_diff>